<commit_message>
Update Letter & Script
Letter: add 1 section
Script: add procedures for insert
</commit_message>
<xml_diff>
--- a/Пояснительная записка - Тимошенко Дмитрий 7.docx
+++ b/Пояснительная записка - Тимошенко Дмитрий 7.docx
@@ -12966,7 +12966,6 @@
         <w:rPr>
           <w:sz w:val="28"/>
           <w:szCs w:val="24"/>
-          <w:lang w:val="en-001"/>
         </w:rPr>
       </w:pPr>
       <w:proofErr w:type="spellStart"/>
@@ -13010,29 +13009,17 @@
         <w:rPr>
           <w:sz w:val="28"/>
           <w:szCs w:val="24"/>
-          <w:lang w:val="en-001"/>
-        </w:rPr>
-        <w:t>вариантов</w:t>
-      </w:r>
-      <w:proofErr w:type="spellEnd"/>
-      <w:r>
-        <w:rPr>
-          <w:sz w:val="28"/>
-          <w:szCs w:val="24"/>
-          <w:lang w:val="en-001"/>
-        </w:rPr>
-        <w:t xml:space="preserve"> </w:t>
-      </w:r>
-      <w:proofErr w:type="spellStart"/>
-      <w:r>
-        <w:rPr>
-          <w:sz w:val="28"/>
-          <w:szCs w:val="24"/>
-          <w:lang w:val="en-001"/>
-        </w:rPr>
-        <w:t>использования</w:t>
-      </w:r>
-      <w:proofErr w:type="spellEnd"/>
+        </w:rPr>
+        <w:t>функиональных</w:t>
+      </w:r>
+      <w:proofErr w:type="spellEnd"/>
+      <w:r>
+        <w:rPr>
+          <w:sz w:val="28"/>
+          <w:szCs w:val="24"/>
+        </w:rPr>
+        <w:t xml:space="preserve"> требований</w:t>
+      </w:r>
       <w:r>
         <w:rPr>
           <w:sz w:val="28"/>
@@ -13077,16 +13064,20 @@
         </w:rPr>
         <w:t xml:space="preserve"> </w:t>
       </w:r>
-      <w:proofErr w:type="spellStart"/>
-      <w:r>
-        <w:rPr>
-          <w:sz w:val="28"/>
-          <w:szCs w:val="24"/>
-          <w:lang w:val="en-001"/>
-        </w:rPr>
-        <w:t>аналоги</w:t>
-      </w:r>
-      <w:proofErr w:type="spellEnd"/>
+      <w:r>
+        <w:rPr>
+          <w:sz w:val="28"/>
+          <w:szCs w:val="24"/>
+        </w:rPr>
+        <w:t>вари</w:t>
+      </w:r>
+      <w:r>
+        <w:rPr>
+          <w:sz w:val="28"/>
+          <w:szCs w:val="24"/>
+        </w:rPr>
+        <w:t>анты использования</w:t>
+      </w:r>
       <w:r>
         <w:rPr>
           <w:sz w:val="28"/>
@@ -13145,36 +13136,50 @@
         <w:rPr>
           <w:sz w:val="28"/>
           <w:szCs w:val="24"/>
-          <w:lang w:val="en-001"/>
-        </w:rPr>
-        <w:t xml:space="preserve"> </w:t>
-      </w:r>
-      <w:proofErr w:type="spellStart"/>
-      <w:r>
-        <w:rPr>
-          <w:sz w:val="28"/>
-          <w:szCs w:val="24"/>
-          <w:lang w:val="en-001"/>
-        </w:rPr>
-        <w:t>решать</w:t>
-      </w:r>
-      <w:proofErr w:type="spellEnd"/>
-      <w:r>
-        <w:rPr>
-          <w:sz w:val="28"/>
-          <w:szCs w:val="24"/>
-          <w:lang w:val="en-001"/>
-        </w:rPr>
-        <w:t xml:space="preserve"> </w:t>
-      </w:r>
-      <w:proofErr w:type="spellStart"/>
-      <w:r>
-        <w:rPr>
-          <w:sz w:val="28"/>
-          <w:szCs w:val="24"/>
-          <w:lang w:val="en-001"/>
-        </w:rPr>
-        <w:t>задачи</w:t>
+        </w:rPr>
+        <w:t xml:space="preserve"> применять СУБД для</w:t>
+      </w:r>
+      <w:r>
+        <w:rPr>
+          <w:sz w:val="28"/>
+          <w:szCs w:val="24"/>
+          <w:lang w:val="en-001"/>
+        </w:rPr>
+        <w:t xml:space="preserve"> </w:t>
+      </w:r>
+      <w:proofErr w:type="spellStart"/>
+      <w:r>
+        <w:rPr>
+          <w:sz w:val="28"/>
+          <w:szCs w:val="24"/>
+          <w:lang w:val="en-001"/>
+        </w:rPr>
+        <w:t>реш</w:t>
+      </w:r>
+      <w:r>
+        <w:rPr>
+          <w:sz w:val="28"/>
+          <w:szCs w:val="24"/>
+        </w:rPr>
+        <w:t>ения</w:t>
+      </w:r>
+      <w:proofErr w:type="spellEnd"/>
+      <w:r>
+        <w:rPr>
+          <w:sz w:val="28"/>
+          <w:szCs w:val="24"/>
+          <w:lang w:val="en-001"/>
+        </w:rPr>
+        <w:t xml:space="preserve"> </w:t>
+      </w:r>
+      <w:proofErr w:type="spellStart"/>
+      <w:r>
+        <w:rPr>
+          <w:sz w:val="28"/>
+          <w:szCs w:val="24"/>
+          <w:lang w:val="en-001"/>
+        </w:rPr>
+        <w:t>задач</w:t>
       </w:r>
       <w:proofErr w:type="spellEnd"/>
       <w:r>
@@ -13192,9 +13197,16 @@
           <w:szCs w:val="24"/>
           <w:lang w:val="en-001"/>
         </w:rPr>
-        <w:t>схожие</w:t>
-      </w:r>
-      <w:proofErr w:type="spellEnd"/>
+        <w:t>схожи</w:t>
+      </w:r>
+      <w:proofErr w:type="spellEnd"/>
+      <w:r>
+        <w:rPr>
+          <w:sz w:val="28"/>
+          <w:szCs w:val="24"/>
+        </w:rPr>
+        <w:t>х</w:t>
+      </w:r>
       <w:r>
         <w:rPr>
           <w:sz w:val="28"/>
@@ -13210,405 +13222,16 @@
           <w:szCs w:val="24"/>
           <w:lang w:val="en-001"/>
         </w:rPr>
-        <w:t>поставленной</w:t>
-      </w:r>
-      <w:proofErr w:type="spellEnd"/>
-      <w:r>
-        <w:rPr>
-          <w:sz w:val="28"/>
-          <w:szCs w:val="24"/>
-          <w:lang w:val="en-001"/>
-        </w:rPr>
-        <w:t xml:space="preserve"> </w:t>
-      </w:r>
-      <w:proofErr w:type="spellStart"/>
-      <w:r>
-        <w:rPr>
-          <w:sz w:val="28"/>
-          <w:szCs w:val="24"/>
-          <w:lang w:val="en-001"/>
-        </w:rPr>
-        <w:t>задачей</w:t>
-      </w:r>
-      <w:proofErr w:type="spellEnd"/>
-      <w:r>
-        <w:rPr>
-          <w:sz w:val="28"/>
-          <w:szCs w:val="24"/>
-          <w:lang w:val="en-001"/>
-        </w:rPr>
-        <w:t xml:space="preserve">. </w:t>
-      </w:r>
-      <w:proofErr w:type="spellStart"/>
-      <w:r>
-        <w:rPr>
-          <w:sz w:val="28"/>
-          <w:szCs w:val="24"/>
-          <w:lang w:val="en-001"/>
-        </w:rPr>
-        <w:t>Было</w:t>
-      </w:r>
-      <w:proofErr w:type="spellEnd"/>
-      <w:r>
-        <w:rPr>
-          <w:sz w:val="28"/>
-          <w:szCs w:val="24"/>
-          <w:lang w:val="en-001"/>
-        </w:rPr>
-        <w:t xml:space="preserve"> </w:t>
-      </w:r>
-      <w:proofErr w:type="spellStart"/>
-      <w:r>
-        <w:rPr>
-          <w:sz w:val="28"/>
-          <w:szCs w:val="24"/>
-          <w:lang w:val="en-001"/>
-        </w:rPr>
-        <w:t>выявлено</w:t>
-      </w:r>
-      <w:proofErr w:type="spellEnd"/>
-      <w:r>
-        <w:rPr>
-          <w:sz w:val="28"/>
-          <w:szCs w:val="24"/>
-          <w:lang w:val="en-001"/>
-        </w:rPr>
-        <w:t xml:space="preserve">, </w:t>
-      </w:r>
-      <w:proofErr w:type="spellStart"/>
-      <w:r>
-        <w:rPr>
-          <w:sz w:val="28"/>
-          <w:szCs w:val="24"/>
-          <w:lang w:val="en-001"/>
-        </w:rPr>
-        <w:t>что</w:t>
-      </w:r>
-      <w:proofErr w:type="spellEnd"/>
-      <w:r>
-        <w:rPr>
-          <w:sz w:val="28"/>
-          <w:szCs w:val="24"/>
-          <w:lang w:val="en-001"/>
-        </w:rPr>
-        <w:t xml:space="preserve"> </w:t>
-      </w:r>
-      <w:proofErr w:type="spellStart"/>
-      <w:r>
-        <w:rPr>
-          <w:sz w:val="28"/>
-          <w:szCs w:val="24"/>
-          <w:lang w:val="en-001"/>
-        </w:rPr>
-        <w:t>многие</w:t>
-      </w:r>
-      <w:proofErr w:type="spellEnd"/>
-      <w:r>
-        <w:rPr>
-          <w:sz w:val="28"/>
-          <w:szCs w:val="24"/>
-          <w:lang w:val="en-001"/>
-        </w:rPr>
-        <w:t xml:space="preserve"> </w:t>
-      </w:r>
-      <w:proofErr w:type="spellStart"/>
-      <w:r>
-        <w:rPr>
-          <w:sz w:val="28"/>
-          <w:szCs w:val="24"/>
-          <w:lang w:val="en-001"/>
-        </w:rPr>
-        <w:t>аналоги</w:t>
-      </w:r>
-      <w:proofErr w:type="spellEnd"/>
-      <w:r>
-        <w:rPr>
-          <w:sz w:val="28"/>
-          <w:szCs w:val="24"/>
-          <w:lang w:val="en-001"/>
-        </w:rPr>
-        <w:t xml:space="preserve"> </w:t>
-      </w:r>
-      <w:proofErr w:type="spellStart"/>
-      <w:r>
-        <w:rPr>
-          <w:sz w:val="28"/>
-          <w:szCs w:val="24"/>
-          <w:lang w:val="en-001"/>
-        </w:rPr>
-        <w:t>работают</w:t>
-      </w:r>
-      <w:proofErr w:type="spellEnd"/>
-      <w:r>
-        <w:rPr>
-          <w:sz w:val="28"/>
-          <w:szCs w:val="24"/>
-          <w:lang w:val="en-001"/>
-        </w:rPr>
-        <w:t xml:space="preserve"> </w:t>
-      </w:r>
-      <w:proofErr w:type="spellStart"/>
-      <w:r>
-        <w:rPr>
-          <w:sz w:val="28"/>
-          <w:szCs w:val="24"/>
-          <w:lang w:val="en-001"/>
-        </w:rPr>
-        <w:t>на</w:t>
-      </w:r>
-      <w:proofErr w:type="spellEnd"/>
-      <w:r>
-        <w:rPr>
-          <w:sz w:val="28"/>
-          <w:szCs w:val="24"/>
-          <w:lang w:val="en-001"/>
-        </w:rPr>
-        <w:t xml:space="preserve"> </w:t>
-      </w:r>
-      <w:proofErr w:type="spellStart"/>
-      <w:r>
-        <w:rPr>
-          <w:sz w:val="28"/>
-          <w:szCs w:val="24"/>
-          <w:lang w:val="en-001"/>
-        </w:rPr>
-        <w:t>основе</w:t>
-      </w:r>
-      <w:proofErr w:type="spellEnd"/>
-      <w:r>
-        <w:rPr>
-          <w:sz w:val="28"/>
-          <w:szCs w:val="24"/>
-          <w:lang w:val="en-001"/>
-        </w:rPr>
-        <w:t xml:space="preserve"> СУБД, </w:t>
-      </w:r>
-      <w:proofErr w:type="spellStart"/>
-      <w:r>
-        <w:rPr>
-          <w:sz w:val="28"/>
-          <w:szCs w:val="24"/>
-          <w:lang w:val="en-001"/>
-        </w:rPr>
-        <w:t>что</w:t>
-      </w:r>
-      <w:proofErr w:type="spellEnd"/>
-      <w:r>
-        <w:rPr>
-          <w:sz w:val="28"/>
-          <w:szCs w:val="24"/>
-          <w:lang w:val="en-001"/>
-        </w:rPr>
-        <w:t xml:space="preserve"> </w:t>
-      </w:r>
-      <w:proofErr w:type="spellStart"/>
-      <w:r>
-        <w:rPr>
-          <w:sz w:val="28"/>
-          <w:szCs w:val="24"/>
-          <w:lang w:val="en-001"/>
-        </w:rPr>
-        <w:t>подтверждает</w:t>
-      </w:r>
-      <w:proofErr w:type="spellEnd"/>
-      <w:r>
-        <w:rPr>
-          <w:sz w:val="28"/>
-          <w:szCs w:val="24"/>
-          <w:lang w:val="en-001"/>
-        </w:rPr>
-        <w:t xml:space="preserve"> </w:t>
-      </w:r>
-      <w:proofErr w:type="spellStart"/>
-      <w:r>
-        <w:rPr>
-          <w:sz w:val="28"/>
-          <w:szCs w:val="24"/>
-          <w:lang w:val="en-001"/>
-        </w:rPr>
-        <w:t>правильность</w:t>
-      </w:r>
-      <w:proofErr w:type="spellEnd"/>
-      <w:r>
-        <w:rPr>
-          <w:sz w:val="28"/>
-          <w:szCs w:val="24"/>
-          <w:lang w:val="en-001"/>
-        </w:rPr>
-        <w:t xml:space="preserve"> </w:t>
-      </w:r>
-      <w:proofErr w:type="spellStart"/>
-      <w:r>
-        <w:rPr>
-          <w:sz w:val="28"/>
-          <w:szCs w:val="24"/>
-          <w:lang w:val="en-001"/>
-        </w:rPr>
-        <w:t>выбора</w:t>
-      </w:r>
-      <w:proofErr w:type="spellEnd"/>
-      <w:r>
-        <w:rPr>
-          <w:sz w:val="28"/>
-          <w:szCs w:val="24"/>
-          <w:lang w:val="en-001"/>
-        </w:rPr>
-        <w:t xml:space="preserve"> </w:t>
-      </w:r>
-      <w:proofErr w:type="spellStart"/>
-      <w:r>
-        <w:rPr>
-          <w:sz w:val="28"/>
-          <w:szCs w:val="24"/>
-          <w:lang w:val="en-001"/>
-        </w:rPr>
-        <w:t>средств</w:t>
-      </w:r>
-      <w:proofErr w:type="spellEnd"/>
-      <w:r>
-        <w:rPr>
-          <w:sz w:val="28"/>
-          <w:szCs w:val="24"/>
-          <w:lang w:val="en-001"/>
-        </w:rPr>
-        <w:t xml:space="preserve"> </w:t>
-      </w:r>
-      <w:proofErr w:type="spellStart"/>
-      <w:r>
-        <w:rPr>
-          <w:sz w:val="28"/>
-          <w:szCs w:val="24"/>
-          <w:lang w:val="en-001"/>
-        </w:rPr>
-        <w:t>мониторинга</w:t>
-      </w:r>
-      <w:proofErr w:type="spellEnd"/>
-      <w:r>
-        <w:rPr>
-          <w:sz w:val="28"/>
-          <w:szCs w:val="24"/>
-          <w:lang w:val="en-001"/>
-        </w:rPr>
-        <w:t xml:space="preserve"> </w:t>
-      </w:r>
-      <w:proofErr w:type="spellStart"/>
-      <w:r>
-        <w:rPr>
-          <w:sz w:val="28"/>
-          <w:szCs w:val="24"/>
-          <w:lang w:val="en-001"/>
-        </w:rPr>
-        <w:t>состояния</w:t>
-      </w:r>
-      <w:proofErr w:type="spellEnd"/>
-      <w:r>
-        <w:rPr>
-          <w:sz w:val="28"/>
-          <w:szCs w:val="24"/>
-          <w:lang w:val="en-001"/>
-        </w:rPr>
-        <w:t xml:space="preserve"> СУБД </w:t>
-      </w:r>
-      <w:proofErr w:type="spellStart"/>
-      <w:r>
-        <w:rPr>
-          <w:sz w:val="28"/>
-          <w:szCs w:val="24"/>
-          <w:lang w:val="en-001"/>
-        </w:rPr>
-        <w:t>для</w:t>
-      </w:r>
-      <w:proofErr w:type="spellEnd"/>
-      <w:r>
-        <w:rPr>
-          <w:sz w:val="28"/>
-          <w:szCs w:val="24"/>
-          <w:lang w:val="en-001"/>
-        </w:rPr>
-        <w:t xml:space="preserve"> </w:t>
-      </w:r>
-      <w:proofErr w:type="spellStart"/>
-      <w:r>
-        <w:rPr>
-          <w:sz w:val="28"/>
-          <w:szCs w:val="24"/>
-          <w:lang w:val="en-001"/>
-        </w:rPr>
-        <w:t>реализации</w:t>
-      </w:r>
-      <w:proofErr w:type="spellEnd"/>
-      <w:r>
-        <w:rPr>
-          <w:sz w:val="28"/>
-          <w:szCs w:val="24"/>
-          <w:lang w:val="en-001"/>
-        </w:rPr>
-        <w:t xml:space="preserve"> </w:t>
-      </w:r>
-      <w:proofErr w:type="spellStart"/>
-      <w:r>
-        <w:rPr>
-          <w:sz w:val="28"/>
-          <w:szCs w:val="24"/>
-          <w:lang w:val="en-001"/>
-        </w:rPr>
-        <w:t>базы</w:t>
-      </w:r>
-      <w:proofErr w:type="spellEnd"/>
-      <w:r>
-        <w:rPr>
-          <w:sz w:val="28"/>
-          <w:szCs w:val="24"/>
-          <w:lang w:val="en-001"/>
-        </w:rPr>
-        <w:t xml:space="preserve"> </w:t>
-      </w:r>
-      <w:proofErr w:type="spellStart"/>
-      <w:r>
-        <w:rPr>
-          <w:sz w:val="28"/>
-          <w:szCs w:val="24"/>
-          <w:lang w:val="en-001"/>
-        </w:rPr>
-        <w:t>данных</w:t>
-      </w:r>
-      <w:proofErr w:type="spellEnd"/>
-      <w:r>
-        <w:rPr>
-          <w:sz w:val="28"/>
-          <w:szCs w:val="24"/>
-          <w:lang w:val="en-001"/>
-        </w:rPr>
-        <w:t xml:space="preserve"> </w:t>
-      </w:r>
-      <w:proofErr w:type="spellStart"/>
-      <w:r>
-        <w:rPr>
-          <w:sz w:val="28"/>
-          <w:szCs w:val="24"/>
-          <w:lang w:val="en-001"/>
-        </w:rPr>
-        <w:t>железнодорожного</w:t>
-      </w:r>
-      <w:proofErr w:type="spellEnd"/>
-      <w:r>
-        <w:rPr>
-          <w:sz w:val="28"/>
-          <w:szCs w:val="24"/>
-          <w:lang w:val="en-001"/>
-        </w:rPr>
-        <w:t xml:space="preserve"> </w:t>
-      </w:r>
-      <w:proofErr w:type="spellStart"/>
-      <w:r>
-        <w:rPr>
-          <w:sz w:val="28"/>
-          <w:szCs w:val="24"/>
-          <w:lang w:val="en-001"/>
-        </w:rPr>
-        <w:t>вокзала</w:t>
-      </w:r>
-      <w:proofErr w:type="spellEnd"/>
+        <w:t>поставленно</w:t>
+      </w:r>
+      <w:proofErr w:type="spellEnd"/>
+      <w:r>
+        <w:rPr>
+          <w:sz w:val="28"/>
+          <w:szCs w:val="24"/>
+        </w:rPr>
+        <w:t>й</w:t>
+      </w:r>
       <w:r>
         <w:rPr>
           <w:sz w:val="28"/>
@@ -13616,6 +13239,13 @@
           <w:lang w:val="en-001"/>
         </w:rPr>
         <w:t>.</w:t>
+      </w:r>
+      <w:r>
+        <w:rPr>
+          <w:sz w:val="28"/>
+          <w:szCs w:val="24"/>
+        </w:rPr>
+        <w:t xml:space="preserve"> Были определены нефункциональные варианты использования, необходимые качественному продукту.</w:t>
       </w:r>
     </w:p>
     <w:p>
@@ -14198,6 +13828,7 @@
       <w:r>
         <w:rPr>
           <w:b/>
+          <w:color w:val="FF0000"/>
           <w:sz w:val="32"/>
           <w:szCs w:val="32"/>
         </w:rPr>
@@ -14328,7 +13959,7 @@
     <w:p>
       <w:pPr>
         <w:pStyle w:val="3"/>
-        <w:spacing w:before="240" w:after="240"/>
+        <w:spacing w:before="320" w:after="240"/>
         <w:ind w:firstLine="708"/>
         <w:rPr>
           <w:rFonts w:ascii="Times New Roman" w:hAnsi="Times New Roman" w:cs="Times New Roman"/>
@@ -14599,39 +14230,23 @@
           <w:sz w:val="28"/>
           <w:szCs w:val="28"/>
         </w:rPr>
-        <w:t xml:space="preserve">Хранит </w:t>
-      </w:r>
-      <w:r>
-        <w:rPr>
-          <w:bCs/>
-          <w:sz w:val="28"/>
-          <w:szCs w:val="28"/>
-        </w:rPr>
-        <w:t>название</w:t>
-      </w:r>
-      <w:r>
-        <w:rPr>
-          <w:bCs/>
-          <w:sz w:val="28"/>
-          <w:szCs w:val="28"/>
-        </w:rPr>
-        <w:t xml:space="preserve"> </w:t>
-      </w:r>
-      <w:r>
-        <w:rPr>
-          <w:bCs/>
-          <w:sz w:val="28"/>
-          <w:szCs w:val="28"/>
-        </w:rPr>
-        <w:t>станции</w:t>
-      </w:r>
-      <w:r>
-        <w:rPr>
-          <w:bCs/>
-          <w:sz w:val="28"/>
-          <w:szCs w:val="28"/>
-        </w:rPr>
-        <w:t>.</w:t>
+        <w:t>Хранит название</w:t>
+      </w:r>
+      <w:r>
+        <w:rPr>
+          <w:bCs/>
+          <w:sz w:val="28"/>
+          <w:szCs w:val="28"/>
+        </w:rPr>
+        <w:t xml:space="preserve"> </w:t>
+      </w:r>
+      <w:r>
+        <w:rPr>
+          <w:bCs/>
+          <w:sz w:val="28"/>
+          <w:szCs w:val="28"/>
+        </w:rPr>
+        <w:t>станции.</w:t>
       </w:r>
     </w:p>
     <w:p>
@@ -14706,23 +14321,7 @@
           <w:sz w:val="28"/>
           <w:szCs w:val="28"/>
         </w:rPr>
-        <w:t xml:space="preserve">Хранит </w:t>
-      </w:r>
-      <w:r>
-        <w:rPr>
-          <w:bCs/>
-          <w:sz w:val="28"/>
-          <w:szCs w:val="28"/>
-        </w:rPr>
-        <w:t>название города, в котором расположена станция</w:t>
-      </w:r>
-      <w:r>
-        <w:rPr>
-          <w:bCs/>
-          <w:sz w:val="28"/>
-          <w:szCs w:val="28"/>
-        </w:rPr>
-        <w:t>.</w:t>
+        <w:t>Хранит название города, в котором расположена станция.</w:t>
       </w:r>
     </w:p>
     <w:p>
@@ -14797,23 +14396,7 @@
           <w:sz w:val="28"/>
           <w:szCs w:val="28"/>
         </w:rPr>
-        <w:t xml:space="preserve">Хранит название </w:t>
-      </w:r>
-      <w:r>
-        <w:rPr>
-          <w:bCs/>
-          <w:sz w:val="28"/>
-          <w:szCs w:val="28"/>
-        </w:rPr>
-        <w:t>региона</w:t>
-      </w:r>
-      <w:r>
-        <w:rPr>
-          <w:bCs/>
-          <w:sz w:val="28"/>
-          <w:szCs w:val="28"/>
-        </w:rPr>
-        <w:t>, в котором расположена станция.</w:t>
+        <w:t>Хранит название региона, в котором расположена станция.</w:t>
       </w:r>
     </w:p>
     <w:p>
@@ -14888,23 +14471,7 @@
           <w:sz w:val="28"/>
           <w:szCs w:val="28"/>
         </w:rPr>
-        <w:t xml:space="preserve">Хранит название </w:t>
-      </w:r>
-      <w:r>
-        <w:rPr>
-          <w:bCs/>
-          <w:sz w:val="28"/>
-          <w:szCs w:val="28"/>
-        </w:rPr>
-        <w:t>страны</w:t>
-      </w:r>
-      <w:r>
-        <w:rPr>
-          <w:bCs/>
-          <w:sz w:val="28"/>
-          <w:szCs w:val="28"/>
-        </w:rPr>
-        <w:t>, в котором расположена станция.</w:t>
+        <w:t>Хранит название страны, в котором расположена станция.</w:t>
       </w:r>
     </w:p>
     <w:p>
@@ -14972,7 +14539,7 @@
     <w:p>
       <w:pPr>
         <w:pStyle w:val="3"/>
-        <w:spacing w:before="240" w:after="240"/>
+        <w:spacing w:before="320" w:after="240"/>
         <w:ind w:firstLine="708"/>
         <w:rPr>
           <w:rFonts w:ascii="Times New Roman" w:hAnsi="Times New Roman" w:cs="Times New Roman"/>
@@ -15594,23 +15161,7 @@
           <w:sz w:val="28"/>
           <w:szCs w:val="28"/>
         </w:rPr>
-        <w:t xml:space="preserve">Хранит </w:t>
-      </w:r>
-      <w:r>
-        <w:rPr>
-          <w:bCs/>
-          <w:sz w:val="28"/>
-          <w:szCs w:val="28"/>
-        </w:rPr>
-        <w:t>время, проводимое в пути</w:t>
-      </w:r>
-      <w:r>
-        <w:rPr>
-          <w:bCs/>
-          <w:sz w:val="28"/>
-          <w:szCs w:val="28"/>
-        </w:rPr>
-        <w:t>.</w:t>
+        <w:t>Хранит время, проводимое в пути.</w:t>
       </w:r>
     </w:p>
     <w:p>
@@ -15779,7 +15330,7 @@
     <w:p>
       <w:pPr>
         <w:pStyle w:val="3"/>
-        <w:spacing w:before="240" w:after="240"/>
+        <w:spacing w:before="320" w:after="240"/>
         <w:ind w:firstLine="708"/>
         <w:rPr>
           <w:rFonts w:ascii="Times New Roman" w:hAnsi="Times New Roman" w:cs="Times New Roman"/>
@@ -16666,7 +16217,7 @@
     <w:p>
       <w:pPr>
         <w:pStyle w:val="3"/>
-        <w:spacing w:before="240" w:after="240"/>
+        <w:spacing w:before="320" w:after="240"/>
         <w:ind w:firstLine="708"/>
         <w:rPr>
           <w:rFonts w:ascii="Times New Roman" w:hAnsi="Times New Roman" w:cs="Times New Roman"/>
@@ -17506,7 +17057,7 @@
     <w:p>
       <w:pPr>
         <w:pStyle w:val="3"/>
-        <w:spacing w:before="240" w:after="240"/>
+        <w:spacing w:before="320" w:after="240"/>
         <w:ind w:firstLine="708"/>
         <w:rPr>
           <w:rFonts w:ascii="Times New Roman" w:hAnsi="Times New Roman" w:cs="Times New Roman"/>
@@ -17922,7 +17473,7 @@
     <w:p>
       <w:pPr>
         <w:pStyle w:val="3"/>
-        <w:spacing w:before="240" w:after="240"/>
+        <w:spacing w:before="320" w:after="240"/>
         <w:ind w:firstLine="708"/>
         <w:rPr>
           <w:rFonts w:ascii="Times New Roman" w:hAnsi="Times New Roman" w:cs="Times New Roman"/>
@@ -18476,7 +18027,7 @@
     <w:p>
       <w:pPr>
         <w:pStyle w:val="3"/>
-        <w:spacing w:before="240" w:after="240"/>
+        <w:spacing w:before="320" w:after="240"/>
         <w:ind w:firstLine="708"/>
         <w:rPr>
           <w:rFonts w:ascii="Times New Roman" w:hAnsi="Times New Roman" w:cs="Times New Roman"/>
@@ -19183,7 +18734,7 @@
     <w:p>
       <w:pPr>
         <w:pStyle w:val="3"/>
-        <w:spacing w:before="240" w:after="240"/>
+        <w:spacing w:before="320" w:after="240"/>
         <w:ind w:firstLine="708"/>
         <w:rPr>
           <w:rFonts w:ascii="Times New Roman" w:hAnsi="Times New Roman" w:cs="Times New Roman"/>
@@ -20119,6 +19670,7 @@
           <w:szCs w:val="28"/>
           <w:lang w:val="en-US"/>
         </w:rPr>
+        <w:lastRenderedPageBreak/>
         <w:t>C</w:t>
       </w:r>
       <w:proofErr w:type="spellStart"/>
@@ -20194,7 +19746,6 @@
           <w:szCs w:val="28"/>
           <w:lang w:val="en-US"/>
         </w:rPr>
-        <w:lastRenderedPageBreak/>
         <w:t>C</w:t>
       </w:r>
       <w:proofErr w:type="spellStart"/>
@@ -20533,7 +20084,7 @@
     <w:p>
       <w:pPr>
         <w:pStyle w:val="3"/>
-        <w:spacing w:before="240" w:after="240"/>
+        <w:spacing w:before="320" w:after="240"/>
         <w:ind w:firstLine="708"/>
         <w:rPr>
           <w:rFonts w:ascii="Times New Roman" w:hAnsi="Times New Roman" w:cs="Times New Roman"/>
@@ -20583,7 +20134,6 @@
         </w:rPr>
         <w:t xml:space="preserve">Таблица </w:t>
       </w:r>
-      <w:proofErr w:type="spellStart"/>
       <w:r>
         <w:rPr>
           <w:rFonts w:ascii="Times New Roman" w:hAnsi="Times New Roman" w:cs="Times New Roman"/>
@@ -20593,9 +20143,29 @@
           <w:szCs w:val="28"/>
           <w:lang w:val="en-US"/>
         </w:rPr>
-        <w:t>Stations_routes</w:t>
-      </w:r>
-      <w:proofErr w:type="spellEnd"/>
+        <w:t>Stations</w:t>
+      </w:r>
+      <w:r>
+        <w:rPr>
+          <w:rFonts w:ascii="Times New Roman" w:hAnsi="Times New Roman" w:cs="Times New Roman"/>
+          <w:b/>
+          <w:color w:val="auto"/>
+          <w:sz w:val="28"/>
+          <w:szCs w:val="28"/>
+        </w:rPr>
+        <w:t>_</w:t>
+      </w:r>
+      <w:r>
+        <w:rPr>
+          <w:rFonts w:ascii="Times New Roman" w:hAnsi="Times New Roman" w:cs="Times New Roman"/>
+          <w:b/>
+          <w:color w:val="auto"/>
+          <w:sz w:val="28"/>
+          <w:szCs w:val="28"/>
+          <w:lang w:val="en-US"/>
+        </w:rPr>
+        <w:t>routes</w:t>
+      </w:r>
     </w:p>
     <w:p>
       <w:pPr>
@@ -21364,17 +20934,6 @@
     </w:p>
     <w:p>
       <w:pPr>
-        <w:ind w:firstLine="708"/>
-        <w:jc w:val="both"/>
-        <w:rPr>
-          <w:bCs/>
-          <w:sz w:val="28"/>
-          <w:szCs w:val="28"/>
-        </w:rPr>
-      </w:pPr>
-    </w:p>
-    <w:p>
-      <w:pPr>
         <w:spacing w:before="320" w:after="240"/>
         <w:ind w:firstLine="708"/>
         <w:outlineLvl w:val="1"/>
@@ -21439,17 +20998,58 @@
           <w:sz w:val="28"/>
           <w:szCs w:val="24"/>
         </w:rPr>
-        <w:t xml:space="preserve">В ходе анализа </w:t>
-      </w:r>
-      <w:proofErr w:type="spellStart"/>
-      <w:r>
-        <w:rPr>
-          <w:sz w:val="28"/>
-          <w:szCs w:val="24"/>
-        </w:rPr>
-        <w:t>необход</w:t>
-      </w:r>
-      <w:proofErr w:type="spellEnd"/>
+        <w:t>В ходе анализа</w:t>
+      </w:r>
+      <w:r>
+        <w:rPr>
+          <w:sz w:val="28"/>
+          <w:szCs w:val="24"/>
+        </w:rPr>
+        <w:t xml:space="preserve"> базы данных</w:t>
+      </w:r>
+      <w:r>
+        <w:rPr>
+          <w:sz w:val="28"/>
+          <w:szCs w:val="24"/>
+        </w:rPr>
+        <w:t xml:space="preserve"> необход</w:t>
+      </w:r>
+      <w:r>
+        <w:rPr>
+          <w:sz w:val="28"/>
+          <w:szCs w:val="24"/>
+        </w:rPr>
+        <w:t>имо был</w:t>
+      </w:r>
+      <w:r>
+        <w:rPr>
+          <w:sz w:val="28"/>
+          <w:szCs w:val="24"/>
+        </w:rPr>
+        <w:t xml:space="preserve">а составлена </w:t>
+      </w:r>
+      <w:r>
+        <w:rPr>
+          <w:sz w:val="28"/>
+          <w:szCs w:val="24"/>
+          <w:lang w:val="en-US"/>
+        </w:rPr>
+        <w:t>UML</w:t>
+      </w:r>
+      <w:r>
+        <w:rPr>
+          <w:sz w:val="28"/>
+          <w:szCs w:val="24"/>
+        </w:rPr>
+        <w:t xml:space="preserve"> </w:t>
+      </w:r>
+      <w:r>
+        <w:rPr>
+          <w:sz w:val="28"/>
+          <w:szCs w:val="24"/>
+        </w:rPr>
+        <w:t>диаграмма базы данных, а также описана каждая таблица в диаграмме.</w:t>
+      </w:r>
     </w:p>
     <w:p>
       <w:pPr>
@@ -21848,6 +21448,1634 @@
           <w:szCs w:val="28"/>
         </w:rPr>
       </w:pPr>
+    </w:p>
+    <w:p>
+      <w:pPr>
+        <w:rPr>
+          <w:bCs/>
+          <w:sz w:val="28"/>
+          <w:szCs w:val="28"/>
+        </w:rPr>
+      </w:pPr>
+      <w:r>
+        <w:rPr>
+          <w:bCs/>
+          <w:sz w:val="28"/>
+          <w:szCs w:val="28"/>
+        </w:rPr>
+        <w:br w:type="page"/>
+      </w:r>
+    </w:p>
+    <w:p>
+      <w:pPr>
+        <w:spacing w:after="240"/>
+        <w:jc w:val="center"/>
+        <w:outlineLvl w:val="0"/>
+        <w:rPr>
+          <w:b/>
+          <w:sz w:val="28"/>
+          <w:szCs w:val="28"/>
+        </w:rPr>
+      </w:pPr>
+      <w:r>
+        <w:rPr>
+          <w:b/>
+          <w:sz w:val="28"/>
+          <w:szCs w:val="28"/>
+        </w:rPr>
+        <w:lastRenderedPageBreak/>
+        <w:t>4</w:t>
+      </w:r>
+      <w:r>
+        <w:rPr>
+          <w:b/>
+          <w:sz w:val="28"/>
+          <w:szCs w:val="28"/>
+        </w:rPr>
+        <w:t xml:space="preserve">. </w:t>
+      </w:r>
+      <w:r>
+        <w:rPr>
+          <w:b/>
+          <w:sz w:val="28"/>
+          <w:szCs w:val="28"/>
+        </w:rPr>
+        <w:t>Описание процедур импорта и экспорта. Описание технологии</w:t>
+      </w:r>
+    </w:p>
+    <w:p>
+      <w:pPr>
+        <w:spacing w:after="240"/>
+        <w:ind w:firstLine="708"/>
+        <w:outlineLvl w:val="1"/>
+        <w:rPr>
+          <w:b/>
+          <w:sz w:val="28"/>
+          <w:szCs w:val="28"/>
+        </w:rPr>
+      </w:pPr>
+      <w:r>
+        <w:rPr>
+          <w:b/>
+          <w:sz w:val="28"/>
+          <w:szCs w:val="28"/>
+        </w:rPr>
+        <w:t>4</w:t>
+      </w:r>
+      <w:r>
+        <w:rPr>
+          <w:b/>
+          <w:sz w:val="28"/>
+          <w:szCs w:val="28"/>
+        </w:rPr>
+        <w:t xml:space="preserve">.1 </w:t>
+      </w:r>
+      <w:r>
+        <w:rPr>
+          <w:b/>
+          <w:sz w:val="28"/>
+          <w:szCs w:val="28"/>
+        </w:rPr>
+        <w:t>Описание процедур импорта и экспорта</w:t>
+      </w:r>
+    </w:p>
+    <w:p>
+      <w:pPr>
+        <w:jc w:val="both"/>
+        <w:rPr>
+          <w:bCs/>
+          <w:sz w:val="28"/>
+          <w:szCs w:val="28"/>
+        </w:rPr>
+      </w:pPr>
+      <w:r>
+        <w:rPr>
+          <w:bCs/>
+          <w:sz w:val="28"/>
+          <w:szCs w:val="28"/>
+        </w:rPr>
+        <w:t>Процедуры импорта и экспорта являются важными инструментами для перемещения данных между различными базами данных или для создания резервных копий базы данных.</w:t>
+      </w:r>
+    </w:p>
+    <w:p>
+      <w:pPr>
+        <w:ind w:firstLine="708"/>
+        <w:jc w:val="both"/>
+        <w:rPr>
+          <w:bCs/>
+          <w:sz w:val="28"/>
+          <w:szCs w:val="28"/>
+        </w:rPr>
+      </w:pPr>
+      <w:r>
+        <w:rPr>
+          <w:bCs/>
+          <w:sz w:val="28"/>
+          <w:szCs w:val="28"/>
+        </w:rPr>
+        <w:t xml:space="preserve">JSON (JavaScript Object </w:t>
+      </w:r>
+      <w:proofErr w:type="spellStart"/>
+      <w:r>
+        <w:rPr>
+          <w:bCs/>
+          <w:sz w:val="28"/>
+          <w:szCs w:val="28"/>
+        </w:rPr>
+        <w:t>Notation</w:t>
+      </w:r>
+      <w:proofErr w:type="spellEnd"/>
+      <w:r>
+        <w:rPr>
+          <w:bCs/>
+          <w:sz w:val="28"/>
+          <w:szCs w:val="28"/>
+        </w:rPr>
+        <w:t xml:space="preserve">) </w:t>
+      </w:r>
+      <w:r>
+        <w:rPr>
+          <w:bCs/>
+          <w:sz w:val="28"/>
+          <w:szCs w:val="28"/>
+        </w:rPr>
+        <w:t>–</w:t>
+      </w:r>
+      <w:r>
+        <w:rPr>
+          <w:bCs/>
+          <w:sz w:val="28"/>
+          <w:szCs w:val="28"/>
+        </w:rPr>
+        <w:t xml:space="preserve"> это легкий формат обмена данными, который используется для представления структурированных данных в виде пар "имя/значение". Он широко используется в веб-приложениях и мобильных приложениях, а также в базах данных.</w:t>
+      </w:r>
+    </w:p>
+    <w:p>
+      <w:pPr>
+        <w:ind w:firstLine="708"/>
+        <w:jc w:val="both"/>
+        <w:rPr>
+          <w:bCs/>
+          <w:sz w:val="28"/>
+          <w:szCs w:val="28"/>
+        </w:rPr>
+      </w:pPr>
+      <w:r>
+        <w:rPr>
+          <w:bCs/>
+          <w:sz w:val="28"/>
+          <w:szCs w:val="28"/>
+        </w:rPr>
+        <w:t>Использование формата JSON для импорта и экспорта данных предоставляет удобный и гибкий способ обмена данными между различными базами данных или веб-приложениями. Он позволяет представлять структурированные данные в виде пар "имя/значение" и легко преобразовывать данные в различные форматы, такие как XML или CSV.</w:t>
+      </w:r>
+    </w:p>
+    <w:p>
+      <w:pPr>
+        <w:ind w:firstLine="708"/>
+        <w:jc w:val="both"/>
+        <w:rPr>
+          <w:bCs/>
+          <w:sz w:val="28"/>
+          <w:szCs w:val="28"/>
+          <w:lang w:val="en-001"/>
+        </w:rPr>
+      </w:pPr>
+      <w:proofErr w:type="spellStart"/>
+      <w:r>
+        <w:rPr>
+          <w:bCs/>
+          <w:sz w:val="28"/>
+          <w:szCs w:val="28"/>
+          <w:lang w:val="en-001"/>
+        </w:rPr>
+        <w:t>Процедуры</w:t>
+      </w:r>
+      <w:proofErr w:type="spellEnd"/>
+      <w:r>
+        <w:rPr>
+          <w:bCs/>
+          <w:sz w:val="28"/>
+          <w:szCs w:val="28"/>
+          <w:lang w:val="en-001"/>
+        </w:rPr>
+        <w:t xml:space="preserve"> </w:t>
+      </w:r>
+      <w:proofErr w:type="spellStart"/>
+      <w:r>
+        <w:rPr>
+          <w:bCs/>
+          <w:sz w:val="28"/>
+          <w:szCs w:val="28"/>
+          <w:lang w:val="en-001"/>
+        </w:rPr>
+        <w:t>импорта</w:t>
+      </w:r>
+      <w:proofErr w:type="spellEnd"/>
+      <w:r>
+        <w:rPr>
+          <w:bCs/>
+          <w:sz w:val="28"/>
+          <w:szCs w:val="28"/>
+          <w:lang w:val="en-001"/>
+        </w:rPr>
+        <w:t xml:space="preserve"> и </w:t>
+      </w:r>
+      <w:proofErr w:type="spellStart"/>
+      <w:r>
+        <w:rPr>
+          <w:bCs/>
+          <w:sz w:val="28"/>
+          <w:szCs w:val="28"/>
+          <w:lang w:val="en-001"/>
+        </w:rPr>
+        <w:t>экспорта</w:t>
+      </w:r>
+      <w:proofErr w:type="spellEnd"/>
+      <w:r>
+        <w:rPr>
+          <w:bCs/>
+          <w:sz w:val="28"/>
+          <w:szCs w:val="28"/>
+          <w:lang w:val="en-001"/>
+        </w:rPr>
+        <w:t xml:space="preserve"> </w:t>
+      </w:r>
+      <w:proofErr w:type="spellStart"/>
+      <w:r>
+        <w:rPr>
+          <w:bCs/>
+          <w:sz w:val="28"/>
+          <w:szCs w:val="28"/>
+          <w:lang w:val="en-001"/>
+        </w:rPr>
+        <w:t>данных</w:t>
+      </w:r>
+      <w:proofErr w:type="spellEnd"/>
+      <w:r>
+        <w:rPr>
+          <w:bCs/>
+          <w:sz w:val="28"/>
+          <w:szCs w:val="28"/>
+          <w:lang w:val="en-001"/>
+        </w:rPr>
+        <w:t xml:space="preserve"> </w:t>
+      </w:r>
+      <w:proofErr w:type="spellStart"/>
+      <w:r>
+        <w:rPr>
+          <w:bCs/>
+          <w:sz w:val="28"/>
+          <w:szCs w:val="28"/>
+          <w:lang w:val="en-001"/>
+        </w:rPr>
+        <w:t>могут</w:t>
+      </w:r>
+      <w:proofErr w:type="spellEnd"/>
+      <w:r>
+        <w:rPr>
+          <w:bCs/>
+          <w:sz w:val="28"/>
+          <w:szCs w:val="28"/>
+          <w:lang w:val="en-001"/>
+        </w:rPr>
+        <w:t xml:space="preserve"> </w:t>
+      </w:r>
+      <w:proofErr w:type="spellStart"/>
+      <w:r>
+        <w:rPr>
+          <w:bCs/>
+          <w:sz w:val="28"/>
+          <w:szCs w:val="28"/>
+          <w:lang w:val="en-001"/>
+        </w:rPr>
+        <w:t>быть</w:t>
+      </w:r>
+      <w:proofErr w:type="spellEnd"/>
+      <w:r>
+        <w:rPr>
+          <w:bCs/>
+          <w:sz w:val="28"/>
+          <w:szCs w:val="28"/>
+          <w:lang w:val="en-001"/>
+        </w:rPr>
+        <w:t xml:space="preserve"> </w:t>
+      </w:r>
+      <w:proofErr w:type="spellStart"/>
+      <w:r>
+        <w:rPr>
+          <w:bCs/>
+          <w:sz w:val="28"/>
+          <w:szCs w:val="28"/>
+          <w:lang w:val="en-001"/>
+        </w:rPr>
+        <w:t>полезны</w:t>
+      </w:r>
+      <w:proofErr w:type="spellEnd"/>
+      <w:r>
+        <w:rPr>
+          <w:bCs/>
+          <w:sz w:val="28"/>
+          <w:szCs w:val="28"/>
+          <w:lang w:val="en-001"/>
+        </w:rPr>
+        <w:t xml:space="preserve"> </w:t>
+      </w:r>
+      <w:proofErr w:type="spellStart"/>
+      <w:r>
+        <w:rPr>
+          <w:bCs/>
+          <w:sz w:val="28"/>
+          <w:szCs w:val="28"/>
+          <w:lang w:val="en-001"/>
+        </w:rPr>
+        <w:t>для</w:t>
+      </w:r>
+      <w:proofErr w:type="spellEnd"/>
+      <w:r>
+        <w:rPr>
+          <w:bCs/>
+          <w:sz w:val="28"/>
+          <w:szCs w:val="28"/>
+          <w:lang w:val="en-001"/>
+        </w:rPr>
+        <w:t xml:space="preserve"> </w:t>
+      </w:r>
+      <w:proofErr w:type="spellStart"/>
+      <w:r>
+        <w:rPr>
+          <w:bCs/>
+          <w:sz w:val="28"/>
+          <w:szCs w:val="28"/>
+          <w:lang w:val="en-001"/>
+        </w:rPr>
+        <w:t>создания</w:t>
+      </w:r>
+      <w:proofErr w:type="spellEnd"/>
+      <w:r>
+        <w:rPr>
+          <w:bCs/>
+          <w:sz w:val="28"/>
+          <w:szCs w:val="28"/>
+          <w:lang w:val="en-001"/>
+        </w:rPr>
+        <w:t xml:space="preserve"> </w:t>
+      </w:r>
+      <w:proofErr w:type="spellStart"/>
+      <w:r>
+        <w:rPr>
+          <w:bCs/>
+          <w:sz w:val="28"/>
+          <w:szCs w:val="28"/>
+          <w:lang w:val="en-001"/>
+        </w:rPr>
+        <w:t>резервных</w:t>
+      </w:r>
+      <w:proofErr w:type="spellEnd"/>
+      <w:r>
+        <w:rPr>
+          <w:bCs/>
+          <w:sz w:val="28"/>
+          <w:szCs w:val="28"/>
+          <w:lang w:val="en-001"/>
+        </w:rPr>
+        <w:t xml:space="preserve"> </w:t>
+      </w:r>
+      <w:proofErr w:type="spellStart"/>
+      <w:r>
+        <w:rPr>
+          <w:bCs/>
+          <w:sz w:val="28"/>
+          <w:szCs w:val="28"/>
+          <w:lang w:val="en-001"/>
+        </w:rPr>
+        <w:t>копий</w:t>
+      </w:r>
+      <w:proofErr w:type="spellEnd"/>
+      <w:r>
+        <w:rPr>
+          <w:bCs/>
+          <w:sz w:val="28"/>
+          <w:szCs w:val="28"/>
+          <w:lang w:val="en-001"/>
+        </w:rPr>
+        <w:t xml:space="preserve"> </w:t>
+      </w:r>
+      <w:proofErr w:type="spellStart"/>
+      <w:r>
+        <w:rPr>
+          <w:bCs/>
+          <w:sz w:val="28"/>
+          <w:szCs w:val="28"/>
+          <w:lang w:val="en-001"/>
+        </w:rPr>
+        <w:t>базы</w:t>
+      </w:r>
+      <w:proofErr w:type="spellEnd"/>
+      <w:r>
+        <w:rPr>
+          <w:bCs/>
+          <w:sz w:val="28"/>
+          <w:szCs w:val="28"/>
+          <w:lang w:val="en-001"/>
+        </w:rPr>
+        <w:t xml:space="preserve"> </w:t>
+      </w:r>
+      <w:proofErr w:type="spellStart"/>
+      <w:r>
+        <w:rPr>
+          <w:bCs/>
+          <w:sz w:val="28"/>
+          <w:szCs w:val="28"/>
+          <w:lang w:val="en-001"/>
+        </w:rPr>
+        <w:t>данных</w:t>
+      </w:r>
+      <w:proofErr w:type="spellEnd"/>
+      <w:r>
+        <w:rPr>
+          <w:bCs/>
+          <w:sz w:val="28"/>
+          <w:szCs w:val="28"/>
+          <w:lang w:val="en-001"/>
+        </w:rPr>
+        <w:t xml:space="preserve">, </w:t>
+      </w:r>
+      <w:proofErr w:type="spellStart"/>
+      <w:r>
+        <w:rPr>
+          <w:bCs/>
+          <w:sz w:val="28"/>
+          <w:szCs w:val="28"/>
+          <w:lang w:val="en-001"/>
+        </w:rPr>
+        <w:t>для</w:t>
+      </w:r>
+      <w:proofErr w:type="spellEnd"/>
+      <w:r>
+        <w:rPr>
+          <w:bCs/>
+          <w:sz w:val="28"/>
+          <w:szCs w:val="28"/>
+          <w:lang w:val="en-001"/>
+        </w:rPr>
+        <w:t xml:space="preserve"> </w:t>
+      </w:r>
+      <w:proofErr w:type="spellStart"/>
+      <w:r>
+        <w:rPr>
+          <w:bCs/>
+          <w:sz w:val="28"/>
+          <w:szCs w:val="28"/>
+          <w:lang w:val="en-001"/>
+        </w:rPr>
+        <w:t>переноса</w:t>
+      </w:r>
+      <w:proofErr w:type="spellEnd"/>
+      <w:r>
+        <w:rPr>
+          <w:bCs/>
+          <w:sz w:val="28"/>
+          <w:szCs w:val="28"/>
+          <w:lang w:val="en-001"/>
+        </w:rPr>
+        <w:t xml:space="preserve"> </w:t>
+      </w:r>
+      <w:proofErr w:type="spellStart"/>
+      <w:r>
+        <w:rPr>
+          <w:bCs/>
+          <w:sz w:val="28"/>
+          <w:szCs w:val="28"/>
+          <w:lang w:val="en-001"/>
+        </w:rPr>
+        <w:t>данных</w:t>
+      </w:r>
+      <w:proofErr w:type="spellEnd"/>
+      <w:r>
+        <w:rPr>
+          <w:bCs/>
+          <w:sz w:val="28"/>
+          <w:szCs w:val="28"/>
+          <w:lang w:val="en-001"/>
+        </w:rPr>
+        <w:t xml:space="preserve"> </w:t>
+      </w:r>
+      <w:proofErr w:type="spellStart"/>
+      <w:r>
+        <w:rPr>
+          <w:bCs/>
+          <w:sz w:val="28"/>
+          <w:szCs w:val="28"/>
+          <w:lang w:val="en-001"/>
+        </w:rPr>
+        <w:t>между</w:t>
+      </w:r>
+      <w:proofErr w:type="spellEnd"/>
+      <w:r>
+        <w:rPr>
+          <w:bCs/>
+          <w:sz w:val="28"/>
+          <w:szCs w:val="28"/>
+          <w:lang w:val="en-001"/>
+        </w:rPr>
+        <w:t xml:space="preserve"> </w:t>
+      </w:r>
+      <w:proofErr w:type="spellStart"/>
+      <w:r>
+        <w:rPr>
+          <w:bCs/>
+          <w:sz w:val="28"/>
+          <w:szCs w:val="28"/>
+          <w:lang w:val="en-001"/>
+        </w:rPr>
+        <w:t>различными</w:t>
+      </w:r>
+      <w:proofErr w:type="spellEnd"/>
+      <w:r>
+        <w:rPr>
+          <w:bCs/>
+          <w:sz w:val="28"/>
+          <w:szCs w:val="28"/>
+          <w:lang w:val="en-001"/>
+        </w:rPr>
+        <w:t xml:space="preserve"> </w:t>
+      </w:r>
+      <w:proofErr w:type="spellStart"/>
+      <w:r>
+        <w:rPr>
+          <w:bCs/>
+          <w:sz w:val="28"/>
+          <w:szCs w:val="28"/>
+          <w:lang w:val="en-001"/>
+        </w:rPr>
+        <w:t>окружениями</w:t>
+      </w:r>
+      <w:proofErr w:type="spellEnd"/>
+      <w:r>
+        <w:rPr>
+          <w:bCs/>
+          <w:sz w:val="28"/>
+          <w:szCs w:val="28"/>
+          <w:lang w:val="en-001"/>
+        </w:rPr>
+        <w:t xml:space="preserve"> </w:t>
+      </w:r>
+      <w:proofErr w:type="spellStart"/>
+      <w:r>
+        <w:rPr>
+          <w:bCs/>
+          <w:sz w:val="28"/>
+          <w:szCs w:val="28"/>
+          <w:lang w:val="en-001"/>
+        </w:rPr>
+        <w:t>или</w:t>
+      </w:r>
+      <w:proofErr w:type="spellEnd"/>
+      <w:r>
+        <w:rPr>
+          <w:bCs/>
+          <w:sz w:val="28"/>
+          <w:szCs w:val="28"/>
+          <w:lang w:val="en-001"/>
+        </w:rPr>
+        <w:t xml:space="preserve"> </w:t>
+      </w:r>
+      <w:proofErr w:type="spellStart"/>
+      <w:r>
+        <w:rPr>
+          <w:bCs/>
+          <w:sz w:val="28"/>
+          <w:szCs w:val="28"/>
+          <w:lang w:val="en-001"/>
+        </w:rPr>
+        <w:t>для</w:t>
+      </w:r>
+      <w:proofErr w:type="spellEnd"/>
+      <w:r>
+        <w:rPr>
+          <w:bCs/>
+          <w:sz w:val="28"/>
+          <w:szCs w:val="28"/>
+          <w:lang w:val="en-001"/>
+        </w:rPr>
+        <w:t xml:space="preserve"> </w:t>
+      </w:r>
+      <w:proofErr w:type="spellStart"/>
+      <w:r>
+        <w:rPr>
+          <w:bCs/>
+          <w:sz w:val="28"/>
+          <w:szCs w:val="28"/>
+          <w:lang w:val="en-001"/>
+        </w:rPr>
+        <w:t>обмена</w:t>
+      </w:r>
+      <w:proofErr w:type="spellEnd"/>
+      <w:r>
+        <w:rPr>
+          <w:bCs/>
+          <w:sz w:val="28"/>
+          <w:szCs w:val="28"/>
+          <w:lang w:val="en-001"/>
+        </w:rPr>
+        <w:t xml:space="preserve"> </w:t>
+      </w:r>
+      <w:proofErr w:type="spellStart"/>
+      <w:r>
+        <w:rPr>
+          <w:bCs/>
+          <w:sz w:val="28"/>
+          <w:szCs w:val="28"/>
+          <w:lang w:val="en-001"/>
+        </w:rPr>
+        <w:t>данными</w:t>
+      </w:r>
+      <w:proofErr w:type="spellEnd"/>
+      <w:r>
+        <w:rPr>
+          <w:bCs/>
+          <w:sz w:val="28"/>
+          <w:szCs w:val="28"/>
+          <w:lang w:val="en-001"/>
+        </w:rPr>
+        <w:t xml:space="preserve"> с </w:t>
+      </w:r>
+      <w:proofErr w:type="spellStart"/>
+      <w:r>
+        <w:rPr>
+          <w:bCs/>
+          <w:sz w:val="28"/>
+          <w:szCs w:val="28"/>
+          <w:lang w:val="en-001"/>
+        </w:rPr>
+        <w:t>другими</w:t>
+      </w:r>
+      <w:proofErr w:type="spellEnd"/>
+      <w:r>
+        <w:rPr>
+          <w:bCs/>
+          <w:sz w:val="28"/>
+          <w:szCs w:val="28"/>
+          <w:lang w:val="en-001"/>
+        </w:rPr>
+        <w:t xml:space="preserve"> </w:t>
+      </w:r>
+      <w:proofErr w:type="spellStart"/>
+      <w:r>
+        <w:rPr>
+          <w:bCs/>
+          <w:sz w:val="28"/>
+          <w:szCs w:val="28"/>
+          <w:lang w:val="en-001"/>
+        </w:rPr>
+        <w:t>приложениями</w:t>
+      </w:r>
+      <w:proofErr w:type="spellEnd"/>
+      <w:r>
+        <w:rPr>
+          <w:bCs/>
+          <w:sz w:val="28"/>
+          <w:szCs w:val="28"/>
+          <w:lang w:val="en-001"/>
+        </w:rPr>
+        <w:t xml:space="preserve">. </w:t>
+      </w:r>
+      <w:proofErr w:type="spellStart"/>
+      <w:r>
+        <w:rPr>
+          <w:bCs/>
+          <w:sz w:val="28"/>
+          <w:szCs w:val="28"/>
+          <w:lang w:val="en-001"/>
+        </w:rPr>
+        <w:t>Они</w:t>
+      </w:r>
+      <w:proofErr w:type="spellEnd"/>
+      <w:r>
+        <w:rPr>
+          <w:bCs/>
+          <w:sz w:val="28"/>
+          <w:szCs w:val="28"/>
+          <w:lang w:val="en-001"/>
+        </w:rPr>
+        <w:t xml:space="preserve"> </w:t>
+      </w:r>
+      <w:proofErr w:type="spellStart"/>
+      <w:r>
+        <w:rPr>
+          <w:bCs/>
+          <w:sz w:val="28"/>
+          <w:szCs w:val="28"/>
+          <w:lang w:val="en-001"/>
+        </w:rPr>
+        <w:t>также</w:t>
+      </w:r>
+      <w:proofErr w:type="spellEnd"/>
+      <w:r>
+        <w:rPr>
+          <w:bCs/>
+          <w:sz w:val="28"/>
+          <w:szCs w:val="28"/>
+          <w:lang w:val="en-001"/>
+        </w:rPr>
+        <w:t xml:space="preserve"> </w:t>
+      </w:r>
+      <w:proofErr w:type="spellStart"/>
+      <w:r>
+        <w:rPr>
+          <w:bCs/>
+          <w:sz w:val="28"/>
+          <w:szCs w:val="28"/>
+          <w:lang w:val="en-001"/>
+        </w:rPr>
+        <w:t>обеспечивают</w:t>
+      </w:r>
+      <w:proofErr w:type="spellEnd"/>
+      <w:r>
+        <w:rPr>
+          <w:bCs/>
+          <w:sz w:val="28"/>
+          <w:szCs w:val="28"/>
+          <w:lang w:val="en-001"/>
+        </w:rPr>
+        <w:t xml:space="preserve"> </w:t>
+      </w:r>
+      <w:proofErr w:type="spellStart"/>
+      <w:r>
+        <w:rPr>
+          <w:bCs/>
+          <w:sz w:val="28"/>
+          <w:szCs w:val="28"/>
+          <w:lang w:val="en-001"/>
+        </w:rPr>
+        <w:t>удобный</w:t>
+      </w:r>
+      <w:proofErr w:type="spellEnd"/>
+      <w:r>
+        <w:rPr>
+          <w:bCs/>
+          <w:sz w:val="28"/>
+          <w:szCs w:val="28"/>
+          <w:lang w:val="en-001"/>
+        </w:rPr>
+        <w:t xml:space="preserve"> </w:t>
+      </w:r>
+      <w:proofErr w:type="spellStart"/>
+      <w:r>
+        <w:rPr>
+          <w:bCs/>
+          <w:sz w:val="28"/>
+          <w:szCs w:val="28"/>
+          <w:lang w:val="en-001"/>
+        </w:rPr>
+        <w:t>способ</w:t>
+      </w:r>
+      <w:proofErr w:type="spellEnd"/>
+      <w:r>
+        <w:rPr>
+          <w:bCs/>
+          <w:sz w:val="28"/>
+          <w:szCs w:val="28"/>
+          <w:lang w:val="en-001"/>
+        </w:rPr>
+        <w:t xml:space="preserve"> </w:t>
+      </w:r>
+      <w:proofErr w:type="spellStart"/>
+      <w:r>
+        <w:rPr>
+          <w:bCs/>
+          <w:sz w:val="28"/>
+          <w:szCs w:val="28"/>
+          <w:lang w:val="en-001"/>
+        </w:rPr>
+        <w:t>загрузки</w:t>
+      </w:r>
+      <w:proofErr w:type="spellEnd"/>
+      <w:r>
+        <w:rPr>
+          <w:bCs/>
+          <w:sz w:val="28"/>
+          <w:szCs w:val="28"/>
+          <w:lang w:val="en-001"/>
+        </w:rPr>
+        <w:t xml:space="preserve"> </w:t>
+      </w:r>
+      <w:proofErr w:type="spellStart"/>
+      <w:r>
+        <w:rPr>
+          <w:bCs/>
+          <w:sz w:val="28"/>
+          <w:szCs w:val="28"/>
+          <w:lang w:val="en-001"/>
+        </w:rPr>
+        <w:t>данных</w:t>
+      </w:r>
+      <w:proofErr w:type="spellEnd"/>
+      <w:r>
+        <w:rPr>
+          <w:bCs/>
+          <w:sz w:val="28"/>
+          <w:szCs w:val="28"/>
+          <w:lang w:val="en-001"/>
+        </w:rPr>
+        <w:t xml:space="preserve"> </w:t>
+      </w:r>
+      <w:proofErr w:type="spellStart"/>
+      <w:r>
+        <w:rPr>
+          <w:bCs/>
+          <w:sz w:val="28"/>
+          <w:szCs w:val="28"/>
+          <w:lang w:val="en-001"/>
+        </w:rPr>
+        <w:t>из</w:t>
+      </w:r>
+      <w:proofErr w:type="spellEnd"/>
+      <w:r>
+        <w:rPr>
+          <w:bCs/>
+          <w:sz w:val="28"/>
+          <w:szCs w:val="28"/>
+          <w:lang w:val="en-001"/>
+        </w:rPr>
+        <w:t xml:space="preserve"> </w:t>
+      </w:r>
+      <w:proofErr w:type="spellStart"/>
+      <w:r>
+        <w:rPr>
+          <w:bCs/>
+          <w:sz w:val="28"/>
+          <w:szCs w:val="28"/>
+          <w:lang w:val="en-001"/>
+        </w:rPr>
+        <w:t>внешних</w:t>
+      </w:r>
+      <w:proofErr w:type="spellEnd"/>
+      <w:r>
+        <w:rPr>
+          <w:bCs/>
+          <w:sz w:val="28"/>
+          <w:szCs w:val="28"/>
+          <w:lang w:val="en-001"/>
+        </w:rPr>
+        <w:t xml:space="preserve"> </w:t>
+      </w:r>
+      <w:proofErr w:type="spellStart"/>
+      <w:r>
+        <w:rPr>
+          <w:bCs/>
+          <w:sz w:val="28"/>
+          <w:szCs w:val="28"/>
+          <w:lang w:val="en-001"/>
+        </w:rPr>
+        <w:t>источников</w:t>
+      </w:r>
+      <w:proofErr w:type="spellEnd"/>
+      <w:r>
+        <w:rPr>
+          <w:bCs/>
+          <w:sz w:val="28"/>
+          <w:szCs w:val="28"/>
+          <w:lang w:val="en-001"/>
+        </w:rPr>
+        <w:t xml:space="preserve"> и </w:t>
+      </w:r>
+      <w:proofErr w:type="spellStart"/>
+      <w:r>
+        <w:rPr>
+          <w:bCs/>
+          <w:sz w:val="28"/>
+          <w:szCs w:val="28"/>
+          <w:lang w:val="en-001"/>
+        </w:rPr>
+        <w:t>экспорта</w:t>
+      </w:r>
+      <w:proofErr w:type="spellEnd"/>
+      <w:r>
+        <w:rPr>
+          <w:bCs/>
+          <w:sz w:val="28"/>
+          <w:szCs w:val="28"/>
+          <w:lang w:val="en-001"/>
+        </w:rPr>
+        <w:t xml:space="preserve"> </w:t>
+      </w:r>
+      <w:proofErr w:type="spellStart"/>
+      <w:r>
+        <w:rPr>
+          <w:bCs/>
+          <w:sz w:val="28"/>
+          <w:szCs w:val="28"/>
+          <w:lang w:val="en-001"/>
+        </w:rPr>
+        <w:t>данных</w:t>
+      </w:r>
+      <w:proofErr w:type="spellEnd"/>
+      <w:r>
+        <w:rPr>
+          <w:bCs/>
+          <w:sz w:val="28"/>
+          <w:szCs w:val="28"/>
+          <w:lang w:val="en-001"/>
+        </w:rPr>
+        <w:t xml:space="preserve"> </w:t>
+      </w:r>
+      <w:proofErr w:type="spellStart"/>
+      <w:r>
+        <w:rPr>
+          <w:bCs/>
+          <w:sz w:val="28"/>
+          <w:szCs w:val="28"/>
+          <w:lang w:val="en-001"/>
+        </w:rPr>
+        <w:t>для</w:t>
+      </w:r>
+      <w:proofErr w:type="spellEnd"/>
+      <w:r>
+        <w:rPr>
+          <w:bCs/>
+          <w:sz w:val="28"/>
+          <w:szCs w:val="28"/>
+          <w:lang w:val="en-001"/>
+        </w:rPr>
+        <w:t xml:space="preserve"> </w:t>
+      </w:r>
+      <w:proofErr w:type="spellStart"/>
+      <w:r>
+        <w:rPr>
+          <w:bCs/>
+          <w:sz w:val="28"/>
+          <w:szCs w:val="28"/>
+          <w:lang w:val="en-001"/>
+        </w:rPr>
+        <w:t>анализа</w:t>
+      </w:r>
+      <w:proofErr w:type="spellEnd"/>
+      <w:r>
+        <w:rPr>
+          <w:bCs/>
+          <w:sz w:val="28"/>
+          <w:szCs w:val="28"/>
+          <w:lang w:val="en-001"/>
+        </w:rPr>
+        <w:t xml:space="preserve"> и </w:t>
+      </w:r>
+      <w:proofErr w:type="spellStart"/>
+      <w:r>
+        <w:rPr>
+          <w:bCs/>
+          <w:sz w:val="28"/>
+          <w:szCs w:val="28"/>
+          <w:lang w:val="en-001"/>
+        </w:rPr>
+        <w:t>обработки</w:t>
+      </w:r>
+      <w:proofErr w:type="spellEnd"/>
+      <w:r>
+        <w:rPr>
+          <w:bCs/>
+          <w:sz w:val="28"/>
+          <w:szCs w:val="28"/>
+          <w:lang w:val="en-001"/>
+        </w:rPr>
+        <w:t xml:space="preserve"> в </w:t>
+      </w:r>
+      <w:proofErr w:type="spellStart"/>
+      <w:r>
+        <w:rPr>
+          <w:bCs/>
+          <w:sz w:val="28"/>
+          <w:szCs w:val="28"/>
+          <w:lang w:val="en-001"/>
+        </w:rPr>
+        <w:t>других</w:t>
+      </w:r>
+      <w:proofErr w:type="spellEnd"/>
+      <w:r>
+        <w:rPr>
+          <w:bCs/>
+          <w:sz w:val="28"/>
+          <w:szCs w:val="28"/>
+          <w:lang w:val="en-001"/>
+        </w:rPr>
+        <w:t xml:space="preserve"> </w:t>
+      </w:r>
+      <w:proofErr w:type="spellStart"/>
+      <w:r>
+        <w:rPr>
+          <w:bCs/>
+          <w:sz w:val="28"/>
+          <w:szCs w:val="28"/>
+          <w:lang w:val="en-001"/>
+        </w:rPr>
+        <w:t>приложениях</w:t>
+      </w:r>
+      <w:proofErr w:type="spellEnd"/>
+      <w:r>
+        <w:rPr>
+          <w:bCs/>
+          <w:sz w:val="28"/>
+          <w:szCs w:val="28"/>
+          <w:lang w:val="en-001"/>
+        </w:rPr>
+        <w:t>.</w:t>
+      </w:r>
+    </w:p>
+    <w:p>
+      <w:pPr>
+        <w:ind w:firstLine="708"/>
+        <w:jc w:val="both"/>
+        <w:rPr>
+          <w:bCs/>
+          <w:sz w:val="28"/>
+          <w:szCs w:val="28"/>
+          <w:lang w:val="en-001"/>
+        </w:rPr>
+      </w:pPr>
+      <w:r>
+        <w:rPr>
+          <w:bCs/>
+          <w:sz w:val="28"/>
+          <w:szCs w:val="28"/>
+          <w:lang w:val="en-001"/>
+        </w:rPr>
+        <w:t xml:space="preserve">В </w:t>
+      </w:r>
+      <w:proofErr w:type="spellStart"/>
+      <w:r>
+        <w:rPr>
+          <w:bCs/>
+          <w:sz w:val="28"/>
+          <w:szCs w:val="28"/>
+          <w:lang w:val="en-001"/>
+        </w:rPr>
+        <w:t>целом</w:t>
+      </w:r>
+      <w:proofErr w:type="spellEnd"/>
+      <w:r>
+        <w:rPr>
+          <w:bCs/>
+          <w:sz w:val="28"/>
+          <w:szCs w:val="28"/>
+          <w:lang w:val="en-001"/>
+        </w:rPr>
+        <w:t xml:space="preserve">, </w:t>
+      </w:r>
+      <w:proofErr w:type="spellStart"/>
+      <w:r>
+        <w:rPr>
+          <w:bCs/>
+          <w:sz w:val="28"/>
+          <w:szCs w:val="28"/>
+          <w:lang w:val="en-001"/>
+        </w:rPr>
+        <w:t>процедуры</w:t>
+      </w:r>
+      <w:proofErr w:type="spellEnd"/>
+      <w:r>
+        <w:rPr>
+          <w:bCs/>
+          <w:sz w:val="28"/>
+          <w:szCs w:val="28"/>
+          <w:lang w:val="en-001"/>
+        </w:rPr>
+        <w:t xml:space="preserve"> </w:t>
+      </w:r>
+      <w:proofErr w:type="spellStart"/>
+      <w:r>
+        <w:rPr>
+          <w:bCs/>
+          <w:sz w:val="28"/>
+          <w:szCs w:val="28"/>
+          <w:lang w:val="en-001"/>
+        </w:rPr>
+        <w:t>импорта</w:t>
+      </w:r>
+      <w:proofErr w:type="spellEnd"/>
+      <w:r>
+        <w:rPr>
+          <w:bCs/>
+          <w:sz w:val="28"/>
+          <w:szCs w:val="28"/>
+          <w:lang w:val="en-001"/>
+        </w:rPr>
+        <w:t xml:space="preserve"> и </w:t>
+      </w:r>
+      <w:proofErr w:type="spellStart"/>
+      <w:r>
+        <w:rPr>
+          <w:bCs/>
+          <w:sz w:val="28"/>
+          <w:szCs w:val="28"/>
+          <w:lang w:val="en-001"/>
+        </w:rPr>
+        <w:t>экспорта</w:t>
+      </w:r>
+      <w:proofErr w:type="spellEnd"/>
+      <w:r>
+        <w:rPr>
+          <w:bCs/>
+          <w:sz w:val="28"/>
+          <w:szCs w:val="28"/>
+          <w:lang w:val="en-001"/>
+        </w:rPr>
+        <w:t xml:space="preserve"> </w:t>
+      </w:r>
+      <w:proofErr w:type="spellStart"/>
+      <w:r>
+        <w:rPr>
+          <w:bCs/>
+          <w:sz w:val="28"/>
+          <w:szCs w:val="28"/>
+          <w:lang w:val="en-001"/>
+        </w:rPr>
+        <w:t>данных</w:t>
+      </w:r>
+      <w:proofErr w:type="spellEnd"/>
+      <w:r>
+        <w:rPr>
+          <w:bCs/>
+          <w:sz w:val="28"/>
+          <w:szCs w:val="28"/>
+          <w:lang w:val="en-001"/>
+        </w:rPr>
+        <w:t xml:space="preserve"> </w:t>
+      </w:r>
+      <w:proofErr w:type="spellStart"/>
+      <w:r>
+        <w:rPr>
+          <w:bCs/>
+          <w:sz w:val="28"/>
+          <w:szCs w:val="28"/>
+          <w:lang w:val="en-001"/>
+        </w:rPr>
+        <w:t>являются</w:t>
+      </w:r>
+      <w:proofErr w:type="spellEnd"/>
+      <w:r>
+        <w:rPr>
+          <w:bCs/>
+          <w:sz w:val="28"/>
+          <w:szCs w:val="28"/>
+          <w:lang w:val="en-001"/>
+        </w:rPr>
+        <w:t xml:space="preserve"> </w:t>
+      </w:r>
+      <w:proofErr w:type="spellStart"/>
+      <w:r>
+        <w:rPr>
+          <w:bCs/>
+          <w:sz w:val="28"/>
+          <w:szCs w:val="28"/>
+          <w:lang w:val="en-001"/>
+        </w:rPr>
+        <w:t>важными</w:t>
+      </w:r>
+      <w:proofErr w:type="spellEnd"/>
+      <w:r>
+        <w:rPr>
+          <w:bCs/>
+          <w:sz w:val="28"/>
+          <w:szCs w:val="28"/>
+          <w:lang w:val="en-001"/>
+        </w:rPr>
+        <w:t xml:space="preserve"> </w:t>
+      </w:r>
+      <w:proofErr w:type="spellStart"/>
+      <w:r>
+        <w:rPr>
+          <w:bCs/>
+          <w:sz w:val="28"/>
+          <w:szCs w:val="28"/>
+          <w:lang w:val="en-001"/>
+        </w:rPr>
+        <w:t>инструментами</w:t>
+      </w:r>
+      <w:proofErr w:type="spellEnd"/>
+      <w:r>
+        <w:rPr>
+          <w:bCs/>
+          <w:sz w:val="28"/>
+          <w:szCs w:val="28"/>
+          <w:lang w:val="en-001"/>
+        </w:rPr>
+        <w:t xml:space="preserve"> </w:t>
+      </w:r>
+      <w:proofErr w:type="spellStart"/>
+      <w:r>
+        <w:rPr>
+          <w:bCs/>
+          <w:sz w:val="28"/>
+          <w:szCs w:val="28"/>
+          <w:lang w:val="en-001"/>
+        </w:rPr>
+        <w:t>для</w:t>
+      </w:r>
+      <w:proofErr w:type="spellEnd"/>
+      <w:r>
+        <w:rPr>
+          <w:bCs/>
+          <w:sz w:val="28"/>
+          <w:szCs w:val="28"/>
+          <w:lang w:val="en-001"/>
+        </w:rPr>
+        <w:t xml:space="preserve"> </w:t>
+      </w:r>
+      <w:proofErr w:type="spellStart"/>
+      <w:r>
+        <w:rPr>
+          <w:bCs/>
+          <w:sz w:val="28"/>
+          <w:szCs w:val="28"/>
+          <w:lang w:val="en-001"/>
+        </w:rPr>
+        <w:t>обеспечения</w:t>
+      </w:r>
+      <w:proofErr w:type="spellEnd"/>
+      <w:r>
+        <w:rPr>
+          <w:bCs/>
+          <w:sz w:val="28"/>
+          <w:szCs w:val="28"/>
+          <w:lang w:val="en-001"/>
+        </w:rPr>
+        <w:t xml:space="preserve"> </w:t>
+      </w:r>
+      <w:proofErr w:type="spellStart"/>
+      <w:r>
+        <w:rPr>
+          <w:bCs/>
+          <w:sz w:val="28"/>
+          <w:szCs w:val="28"/>
+          <w:lang w:val="en-001"/>
+        </w:rPr>
+        <w:t>эффективной</w:t>
+      </w:r>
+      <w:proofErr w:type="spellEnd"/>
+      <w:r>
+        <w:rPr>
+          <w:bCs/>
+          <w:sz w:val="28"/>
+          <w:szCs w:val="28"/>
+          <w:lang w:val="en-001"/>
+        </w:rPr>
+        <w:t xml:space="preserve"> </w:t>
+      </w:r>
+      <w:proofErr w:type="spellStart"/>
+      <w:r>
+        <w:rPr>
+          <w:bCs/>
+          <w:sz w:val="28"/>
+          <w:szCs w:val="28"/>
+          <w:lang w:val="en-001"/>
+        </w:rPr>
+        <w:t>работы</w:t>
+      </w:r>
+      <w:proofErr w:type="spellEnd"/>
+      <w:r>
+        <w:rPr>
+          <w:bCs/>
+          <w:sz w:val="28"/>
+          <w:szCs w:val="28"/>
+          <w:lang w:val="en-001"/>
+        </w:rPr>
+        <w:t xml:space="preserve"> </w:t>
+      </w:r>
+      <w:proofErr w:type="spellStart"/>
+      <w:r>
+        <w:rPr>
+          <w:bCs/>
+          <w:sz w:val="28"/>
+          <w:szCs w:val="28"/>
+          <w:lang w:val="en-001"/>
+        </w:rPr>
+        <w:t>базы</w:t>
+      </w:r>
+      <w:proofErr w:type="spellEnd"/>
+      <w:r>
+        <w:rPr>
+          <w:bCs/>
+          <w:sz w:val="28"/>
+          <w:szCs w:val="28"/>
+          <w:lang w:val="en-001"/>
+        </w:rPr>
+        <w:t xml:space="preserve"> </w:t>
+      </w:r>
+      <w:proofErr w:type="spellStart"/>
+      <w:r>
+        <w:rPr>
+          <w:bCs/>
+          <w:sz w:val="28"/>
+          <w:szCs w:val="28"/>
+          <w:lang w:val="en-001"/>
+        </w:rPr>
+        <w:t>данных</w:t>
+      </w:r>
+      <w:proofErr w:type="spellEnd"/>
+      <w:r>
+        <w:rPr>
+          <w:bCs/>
+          <w:sz w:val="28"/>
+          <w:szCs w:val="28"/>
+          <w:lang w:val="en-001"/>
+        </w:rPr>
+        <w:t xml:space="preserve"> и </w:t>
+      </w:r>
+      <w:proofErr w:type="spellStart"/>
+      <w:r>
+        <w:rPr>
+          <w:bCs/>
+          <w:sz w:val="28"/>
+          <w:szCs w:val="28"/>
+          <w:lang w:val="en-001"/>
+        </w:rPr>
+        <w:t>обеспечения</w:t>
+      </w:r>
+      <w:proofErr w:type="spellEnd"/>
+      <w:r>
+        <w:rPr>
+          <w:bCs/>
+          <w:sz w:val="28"/>
+          <w:szCs w:val="28"/>
+          <w:lang w:val="en-001"/>
+        </w:rPr>
+        <w:t xml:space="preserve"> </w:t>
+      </w:r>
+      <w:proofErr w:type="spellStart"/>
+      <w:r>
+        <w:rPr>
+          <w:bCs/>
+          <w:sz w:val="28"/>
+          <w:szCs w:val="28"/>
+          <w:lang w:val="en-001"/>
+        </w:rPr>
+        <w:t>ее</w:t>
+      </w:r>
+      <w:proofErr w:type="spellEnd"/>
+      <w:r>
+        <w:rPr>
+          <w:bCs/>
+          <w:sz w:val="28"/>
+          <w:szCs w:val="28"/>
+          <w:lang w:val="en-001"/>
+        </w:rPr>
+        <w:t xml:space="preserve"> </w:t>
+      </w:r>
+      <w:proofErr w:type="spellStart"/>
+      <w:r>
+        <w:rPr>
+          <w:bCs/>
+          <w:sz w:val="28"/>
+          <w:szCs w:val="28"/>
+          <w:lang w:val="en-001"/>
+        </w:rPr>
+        <w:t>надежности</w:t>
+      </w:r>
+      <w:proofErr w:type="spellEnd"/>
+      <w:r>
+        <w:rPr>
+          <w:bCs/>
+          <w:sz w:val="28"/>
+          <w:szCs w:val="28"/>
+          <w:lang w:val="en-001"/>
+        </w:rPr>
+        <w:t>.</w:t>
+      </w:r>
+    </w:p>
+    <w:p>
+      <w:pPr>
+        <w:spacing w:before="320" w:after="240"/>
+        <w:ind w:firstLine="708"/>
+        <w:outlineLvl w:val="1"/>
+        <w:rPr>
+          <w:b/>
+          <w:sz w:val="28"/>
+          <w:szCs w:val="28"/>
+        </w:rPr>
+      </w:pPr>
+      <w:r>
+        <w:rPr>
+          <w:b/>
+          <w:sz w:val="28"/>
+          <w:szCs w:val="28"/>
+        </w:rPr>
+        <w:t>4</w:t>
+      </w:r>
+      <w:r>
+        <w:rPr>
+          <w:b/>
+          <w:sz w:val="28"/>
+          <w:szCs w:val="28"/>
+        </w:rPr>
+        <w:t>.</w:t>
+      </w:r>
+      <w:r>
+        <w:rPr>
+          <w:b/>
+          <w:sz w:val="28"/>
+          <w:szCs w:val="28"/>
+        </w:rPr>
+        <w:t>2</w:t>
+      </w:r>
+      <w:r>
+        <w:rPr>
+          <w:b/>
+          <w:sz w:val="28"/>
+          <w:szCs w:val="28"/>
+        </w:rPr>
+        <w:t xml:space="preserve"> </w:t>
+      </w:r>
+      <w:r>
+        <w:rPr>
+          <w:b/>
+          <w:sz w:val="28"/>
+          <w:szCs w:val="28"/>
+        </w:rPr>
+        <w:t xml:space="preserve">Описание </w:t>
+      </w:r>
+      <w:r>
+        <w:rPr>
+          <w:b/>
+          <w:sz w:val="28"/>
+          <w:szCs w:val="28"/>
+        </w:rPr>
+        <w:t>технологии</w:t>
+      </w:r>
+    </w:p>
+    <w:p>
+      <w:pPr>
+        <w:ind w:firstLine="708"/>
+        <w:jc w:val="both"/>
+        <w:rPr>
+          <w:bCs/>
+          <w:sz w:val="28"/>
+          <w:szCs w:val="28"/>
+        </w:rPr>
+      </w:pPr>
+      <w:r>
+        <w:rPr>
+          <w:bCs/>
+          <w:sz w:val="28"/>
+          <w:szCs w:val="28"/>
+        </w:rPr>
+        <w:t xml:space="preserve">Мониторинг состояния СУБД </w:t>
+      </w:r>
+      <w:proofErr w:type="spellStart"/>
+      <w:r>
+        <w:rPr>
+          <w:bCs/>
+          <w:sz w:val="28"/>
+          <w:szCs w:val="28"/>
+        </w:rPr>
+        <w:t>вляется</w:t>
+      </w:r>
+      <w:proofErr w:type="spellEnd"/>
+      <w:r>
+        <w:rPr>
+          <w:bCs/>
+          <w:sz w:val="28"/>
+          <w:szCs w:val="28"/>
+        </w:rPr>
+        <w:t xml:space="preserve"> важным инструментом для обеспечения высокой производительности и надежности базы данных. Он позволяет анализировать работу базы данных в реальном времени и выявлять проблемы, которые могут влиять на ее работу.</w:t>
+      </w:r>
+    </w:p>
+    <w:p>
+      <w:pPr>
+        <w:ind w:firstLine="708"/>
+        <w:jc w:val="both"/>
+        <w:rPr>
+          <w:bCs/>
+          <w:sz w:val="28"/>
+          <w:szCs w:val="28"/>
+        </w:rPr>
+      </w:pPr>
+      <w:r>
+        <w:rPr>
+          <w:bCs/>
+          <w:sz w:val="28"/>
+          <w:szCs w:val="28"/>
+        </w:rPr>
+        <w:t>В данном проекте</w:t>
+      </w:r>
+      <w:r>
+        <w:rPr>
+          <w:bCs/>
+          <w:sz w:val="28"/>
+          <w:szCs w:val="28"/>
+        </w:rPr>
+        <w:t xml:space="preserve"> используется Oracle Enterprise Manager (OEM), который предоставляет средства мониторинга, управления и администрирования баз данных Oracle. OEM обеспечивает централизованное управление всеми аспектами работы базы данных, включая аппаратное обеспечение, операционную систему, СУБД и приложения.</w:t>
+      </w:r>
+    </w:p>
+    <w:p>
+      <w:pPr>
+        <w:ind w:firstLine="708"/>
+        <w:jc w:val="both"/>
+        <w:rPr>
+          <w:bCs/>
+          <w:sz w:val="28"/>
+          <w:szCs w:val="28"/>
+        </w:rPr>
+      </w:pPr>
+      <w:r>
+        <w:rPr>
+          <w:bCs/>
+          <w:sz w:val="28"/>
+          <w:szCs w:val="28"/>
+        </w:rPr>
+        <w:t>Одной из главных функций OEM является мониторинг производительности базы данных. Он позволяет анализировать данные о нагрузке на базу данных, использовании ресурсов и производительности запросов. OEM также предоставляет возможность установки и настройки предупреждений и автоматических действий в случае возникновения проблем с производительностью.</w:t>
+      </w:r>
+    </w:p>
+    <w:p>
+      <w:pPr>
+        <w:ind w:firstLine="708"/>
+        <w:jc w:val="both"/>
+        <w:rPr>
+          <w:bCs/>
+          <w:sz w:val="28"/>
+          <w:szCs w:val="28"/>
+        </w:rPr>
+      </w:pPr>
+      <w:r>
+        <w:rPr>
+          <w:bCs/>
+          <w:sz w:val="28"/>
+          <w:szCs w:val="28"/>
+        </w:rPr>
+        <w:t>Кроме того, OEM обеспечивает механизмы автоматического обнаружения и устранения проблем в работе базы данных. Он позволяет анализировать журналы ошибок, настраивать систему резервного копирования, мониторить доступность базы данных и многое другое.</w:t>
+      </w:r>
+    </w:p>
+    <w:p>
+      <w:pPr>
+        <w:ind w:firstLine="708"/>
+        <w:jc w:val="both"/>
+        <w:rPr>
+          <w:bCs/>
+          <w:sz w:val="28"/>
+          <w:szCs w:val="28"/>
+          <w:lang w:val="en-001"/>
+        </w:rPr>
+      </w:pPr>
+      <w:r>
+        <w:rPr>
+          <w:bCs/>
+          <w:sz w:val="28"/>
+          <w:szCs w:val="28"/>
+        </w:rPr>
+        <w:lastRenderedPageBreak/>
+        <w:t>Таким образом, использование Oracle Enterprise Manager в проекте "Реализация базы данных железнодорожного вокзала с использованием средств мониторинга состояния СУБД" обеспечивает высокую производительность и надежность базы данных, а также облегчает ее администрирование и управление.</w:t>
+      </w:r>
+    </w:p>
+    <w:p>
+      <w:pPr>
+        <w:spacing w:before="320" w:after="240"/>
+        <w:ind w:firstLine="708"/>
+        <w:outlineLvl w:val="1"/>
+        <w:rPr>
+          <w:b/>
+          <w:sz w:val="28"/>
+          <w:szCs w:val="28"/>
+        </w:rPr>
+      </w:pPr>
+      <w:r>
+        <w:rPr>
+          <w:b/>
+          <w:sz w:val="28"/>
+          <w:szCs w:val="28"/>
+        </w:rPr>
+        <w:t>4</w:t>
+      </w:r>
+      <w:r>
+        <w:rPr>
+          <w:b/>
+          <w:sz w:val="28"/>
+          <w:szCs w:val="28"/>
+        </w:rPr>
+        <w:t>.</w:t>
+      </w:r>
+      <w:r>
+        <w:rPr>
+          <w:b/>
+          <w:sz w:val="28"/>
+          <w:szCs w:val="28"/>
+        </w:rPr>
+        <w:t>3</w:t>
+      </w:r>
+      <w:r>
+        <w:rPr>
+          <w:b/>
+          <w:sz w:val="28"/>
+          <w:szCs w:val="28"/>
+        </w:rPr>
+        <w:t xml:space="preserve"> </w:t>
+      </w:r>
+      <w:r>
+        <w:rPr>
+          <w:b/>
+          <w:sz w:val="28"/>
+          <w:szCs w:val="28"/>
+        </w:rPr>
+        <w:t>Вывод</w:t>
+      </w:r>
     </w:p>
     <w:p>
       <w:pPr>
@@ -21865,6 +23093,530 @@
           <w:docGrid w:linePitch="360"/>
         </w:sectPr>
       </w:pPr>
+      <w:r>
+        <w:rPr>
+          <w:bCs/>
+          <w:sz w:val="28"/>
+          <w:szCs w:val="28"/>
+        </w:rPr>
+        <w:t xml:space="preserve">В данном разделе были описаны процедуры импорта и экспорта из </w:t>
+      </w:r>
+      <w:r>
+        <w:rPr>
+          <w:bCs/>
+          <w:sz w:val="28"/>
+          <w:szCs w:val="28"/>
+          <w:lang w:val="en-US"/>
+        </w:rPr>
+        <w:t>JSON</w:t>
+      </w:r>
+      <w:r>
+        <w:rPr>
+          <w:bCs/>
+          <w:sz w:val="28"/>
+          <w:szCs w:val="28"/>
+        </w:rPr>
+        <w:t xml:space="preserve">. </w:t>
+      </w:r>
+      <w:proofErr w:type="spellStart"/>
+      <w:r>
+        <w:rPr>
+          <w:bCs/>
+          <w:sz w:val="28"/>
+          <w:szCs w:val="28"/>
+          <w:lang w:val="en-001"/>
+        </w:rPr>
+        <w:t>Использование</w:t>
+      </w:r>
+      <w:proofErr w:type="spellEnd"/>
+      <w:r>
+        <w:rPr>
+          <w:bCs/>
+          <w:sz w:val="28"/>
+          <w:szCs w:val="28"/>
+          <w:lang w:val="en-001"/>
+        </w:rPr>
+        <w:t xml:space="preserve"> </w:t>
+      </w:r>
+      <w:proofErr w:type="spellStart"/>
+      <w:r>
+        <w:rPr>
+          <w:bCs/>
+          <w:sz w:val="28"/>
+          <w:szCs w:val="28"/>
+          <w:lang w:val="en-001"/>
+        </w:rPr>
+        <w:t>формата</w:t>
+      </w:r>
+      <w:proofErr w:type="spellEnd"/>
+      <w:r>
+        <w:rPr>
+          <w:bCs/>
+          <w:sz w:val="28"/>
+          <w:szCs w:val="28"/>
+          <w:lang w:val="en-001"/>
+        </w:rPr>
+        <w:t xml:space="preserve"> JSON </w:t>
+      </w:r>
+      <w:proofErr w:type="spellStart"/>
+      <w:r>
+        <w:rPr>
+          <w:bCs/>
+          <w:sz w:val="28"/>
+          <w:szCs w:val="28"/>
+          <w:lang w:val="en-001"/>
+        </w:rPr>
+        <w:t>для</w:t>
+      </w:r>
+      <w:proofErr w:type="spellEnd"/>
+      <w:r>
+        <w:rPr>
+          <w:bCs/>
+          <w:sz w:val="28"/>
+          <w:szCs w:val="28"/>
+          <w:lang w:val="en-001"/>
+        </w:rPr>
+        <w:t xml:space="preserve"> </w:t>
+      </w:r>
+      <w:proofErr w:type="spellStart"/>
+      <w:r>
+        <w:rPr>
+          <w:bCs/>
+          <w:sz w:val="28"/>
+          <w:szCs w:val="28"/>
+          <w:lang w:val="en-001"/>
+        </w:rPr>
+        <w:t>импорта</w:t>
+      </w:r>
+      <w:proofErr w:type="spellEnd"/>
+      <w:r>
+        <w:rPr>
+          <w:bCs/>
+          <w:sz w:val="28"/>
+          <w:szCs w:val="28"/>
+          <w:lang w:val="en-001"/>
+        </w:rPr>
+        <w:t xml:space="preserve"> и </w:t>
+      </w:r>
+      <w:proofErr w:type="spellStart"/>
+      <w:r>
+        <w:rPr>
+          <w:bCs/>
+          <w:sz w:val="28"/>
+          <w:szCs w:val="28"/>
+          <w:lang w:val="en-001"/>
+        </w:rPr>
+        <w:t>экспорта</w:t>
+      </w:r>
+      <w:proofErr w:type="spellEnd"/>
+      <w:r>
+        <w:rPr>
+          <w:bCs/>
+          <w:sz w:val="28"/>
+          <w:szCs w:val="28"/>
+          <w:lang w:val="en-001"/>
+        </w:rPr>
+        <w:t xml:space="preserve"> </w:t>
+      </w:r>
+      <w:proofErr w:type="spellStart"/>
+      <w:r>
+        <w:rPr>
+          <w:bCs/>
+          <w:sz w:val="28"/>
+          <w:szCs w:val="28"/>
+          <w:lang w:val="en-001"/>
+        </w:rPr>
+        <w:t>данных</w:t>
+      </w:r>
+      <w:proofErr w:type="spellEnd"/>
+      <w:r>
+        <w:rPr>
+          <w:bCs/>
+          <w:sz w:val="28"/>
+          <w:szCs w:val="28"/>
+          <w:lang w:val="en-001"/>
+        </w:rPr>
+        <w:t xml:space="preserve"> </w:t>
+      </w:r>
+      <w:proofErr w:type="spellStart"/>
+      <w:r>
+        <w:rPr>
+          <w:bCs/>
+          <w:sz w:val="28"/>
+          <w:szCs w:val="28"/>
+          <w:lang w:val="en-001"/>
+        </w:rPr>
+        <w:t>позволяет</w:t>
+      </w:r>
+      <w:proofErr w:type="spellEnd"/>
+      <w:r>
+        <w:rPr>
+          <w:bCs/>
+          <w:sz w:val="28"/>
+          <w:szCs w:val="28"/>
+          <w:lang w:val="en-001"/>
+        </w:rPr>
+        <w:t xml:space="preserve"> </w:t>
+      </w:r>
+      <w:proofErr w:type="spellStart"/>
+      <w:r>
+        <w:rPr>
+          <w:bCs/>
+          <w:sz w:val="28"/>
+          <w:szCs w:val="28"/>
+          <w:lang w:val="en-001"/>
+        </w:rPr>
+        <w:t>удобно</w:t>
+      </w:r>
+      <w:proofErr w:type="spellEnd"/>
+      <w:r>
+        <w:rPr>
+          <w:bCs/>
+          <w:sz w:val="28"/>
+          <w:szCs w:val="28"/>
+          <w:lang w:val="en-001"/>
+        </w:rPr>
+        <w:t xml:space="preserve"> и </w:t>
+      </w:r>
+      <w:proofErr w:type="spellStart"/>
+      <w:r>
+        <w:rPr>
+          <w:bCs/>
+          <w:sz w:val="28"/>
+          <w:szCs w:val="28"/>
+          <w:lang w:val="en-001"/>
+        </w:rPr>
+        <w:t>гибко</w:t>
+      </w:r>
+      <w:proofErr w:type="spellEnd"/>
+      <w:r>
+        <w:rPr>
+          <w:bCs/>
+          <w:sz w:val="28"/>
+          <w:szCs w:val="28"/>
+          <w:lang w:val="en-001"/>
+        </w:rPr>
+        <w:t xml:space="preserve"> </w:t>
+      </w:r>
+      <w:proofErr w:type="spellStart"/>
+      <w:r>
+        <w:rPr>
+          <w:bCs/>
+          <w:sz w:val="28"/>
+          <w:szCs w:val="28"/>
+          <w:lang w:val="en-001"/>
+        </w:rPr>
+        <w:t>обмениваться</w:t>
+      </w:r>
+      <w:proofErr w:type="spellEnd"/>
+      <w:r>
+        <w:rPr>
+          <w:bCs/>
+          <w:sz w:val="28"/>
+          <w:szCs w:val="28"/>
+          <w:lang w:val="en-001"/>
+        </w:rPr>
+        <w:t xml:space="preserve"> </w:t>
+      </w:r>
+      <w:proofErr w:type="spellStart"/>
+      <w:r>
+        <w:rPr>
+          <w:bCs/>
+          <w:sz w:val="28"/>
+          <w:szCs w:val="28"/>
+          <w:lang w:val="en-001"/>
+        </w:rPr>
+        <w:t>данными</w:t>
+      </w:r>
+      <w:proofErr w:type="spellEnd"/>
+      <w:r>
+        <w:rPr>
+          <w:bCs/>
+          <w:sz w:val="28"/>
+          <w:szCs w:val="28"/>
+          <w:lang w:val="en-001"/>
+        </w:rPr>
+        <w:t xml:space="preserve"> </w:t>
+      </w:r>
+      <w:proofErr w:type="spellStart"/>
+      <w:r>
+        <w:rPr>
+          <w:bCs/>
+          <w:sz w:val="28"/>
+          <w:szCs w:val="28"/>
+          <w:lang w:val="en-001"/>
+        </w:rPr>
+        <w:t>между</w:t>
+      </w:r>
+      <w:proofErr w:type="spellEnd"/>
+      <w:r>
+        <w:rPr>
+          <w:bCs/>
+          <w:sz w:val="28"/>
+          <w:szCs w:val="28"/>
+          <w:lang w:val="en-001"/>
+        </w:rPr>
+        <w:t xml:space="preserve"> </w:t>
+      </w:r>
+      <w:proofErr w:type="spellStart"/>
+      <w:r>
+        <w:rPr>
+          <w:bCs/>
+          <w:sz w:val="28"/>
+          <w:szCs w:val="28"/>
+          <w:lang w:val="en-001"/>
+        </w:rPr>
+        <w:t>различными</w:t>
+      </w:r>
+      <w:proofErr w:type="spellEnd"/>
+      <w:r>
+        <w:rPr>
+          <w:bCs/>
+          <w:sz w:val="28"/>
+          <w:szCs w:val="28"/>
+          <w:lang w:val="en-001"/>
+        </w:rPr>
+        <w:t xml:space="preserve"> </w:t>
+      </w:r>
+      <w:proofErr w:type="spellStart"/>
+      <w:r>
+        <w:rPr>
+          <w:bCs/>
+          <w:sz w:val="28"/>
+          <w:szCs w:val="28"/>
+          <w:lang w:val="en-001"/>
+        </w:rPr>
+        <w:t>приложениями</w:t>
+      </w:r>
+      <w:proofErr w:type="spellEnd"/>
+      <w:r>
+        <w:rPr>
+          <w:bCs/>
+          <w:sz w:val="28"/>
+          <w:szCs w:val="28"/>
+          <w:lang w:val="en-001"/>
+        </w:rPr>
+        <w:t xml:space="preserve"> и </w:t>
+      </w:r>
+      <w:proofErr w:type="spellStart"/>
+      <w:r>
+        <w:rPr>
+          <w:bCs/>
+          <w:sz w:val="28"/>
+          <w:szCs w:val="28"/>
+          <w:lang w:val="en-001"/>
+        </w:rPr>
+        <w:t>базами</w:t>
+      </w:r>
+      <w:proofErr w:type="spellEnd"/>
+      <w:r>
+        <w:rPr>
+          <w:bCs/>
+          <w:sz w:val="28"/>
+          <w:szCs w:val="28"/>
+          <w:lang w:val="en-001"/>
+        </w:rPr>
+        <w:t xml:space="preserve"> </w:t>
+      </w:r>
+      <w:proofErr w:type="spellStart"/>
+      <w:r>
+        <w:rPr>
+          <w:bCs/>
+          <w:sz w:val="28"/>
+          <w:szCs w:val="28"/>
+          <w:lang w:val="en-001"/>
+        </w:rPr>
+        <w:t>данных</w:t>
+      </w:r>
+      <w:proofErr w:type="spellEnd"/>
+      <w:r>
+        <w:rPr>
+          <w:bCs/>
+          <w:sz w:val="28"/>
+          <w:szCs w:val="28"/>
+          <w:lang w:val="en-001"/>
+        </w:rPr>
+        <w:t xml:space="preserve">, </w:t>
+      </w:r>
+      <w:proofErr w:type="spellStart"/>
+      <w:r>
+        <w:rPr>
+          <w:bCs/>
+          <w:sz w:val="28"/>
+          <w:szCs w:val="28"/>
+          <w:lang w:val="en-001"/>
+        </w:rPr>
+        <w:t>что</w:t>
+      </w:r>
+      <w:proofErr w:type="spellEnd"/>
+      <w:r>
+        <w:rPr>
+          <w:bCs/>
+          <w:sz w:val="28"/>
+          <w:szCs w:val="28"/>
+          <w:lang w:val="en-001"/>
+        </w:rPr>
+        <w:t xml:space="preserve"> </w:t>
+      </w:r>
+      <w:proofErr w:type="spellStart"/>
+      <w:r>
+        <w:rPr>
+          <w:bCs/>
+          <w:sz w:val="28"/>
+          <w:szCs w:val="28"/>
+          <w:lang w:val="en-001"/>
+        </w:rPr>
+        <w:t>может</w:t>
+      </w:r>
+      <w:proofErr w:type="spellEnd"/>
+      <w:r>
+        <w:rPr>
+          <w:bCs/>
+          <w:sz w:val="28"/>
+          <w:szCs w:val="28"/>
+          <w:lang w:val="en-001"/>
+        </w:rPr>
+        <w:t xml:space="preserve"> </w:t>
+      </w:r>
+      <w:proofErr w:type="spellStart"/>
+      <w:r>
+        <w:rPr>
+          <w:bCs/>
+          <w:sz w:val="28"/>
+          <w:szCs w:val="28"/>
+          <w:lang w:val="en-001"/>
+        </w:rPr>
+        <w:t>упростить</w:t>
+      </w:r>
+      <w:proofErr w:type="spellEnd"/>
+      <w:r>
+        <w:rPr>
+          <w:bCs/>
+          <w:sz w:val="28"/>
+          <w:szCs w:val="28"/>
+          <w:lang w:val="en-001"/>
+        </w:rPr>
+        <w:t xml:space="preserve"> </w:t>
+      </w:r>
+      <w:proofErr w:type="spellStart"/>
+      <w:r>
+        <w:rPr>
+          <w:bCs/>
+          <w:sz w:val="28"/>
+          <w:szCs w:val="28"/>
+          <w:lang w:val="en-001"/>
+        </w:rPr>
+        <w:t>работу</w:t>
+      </w:r>
+      <w:proofErr w:type="spellEnd"/>
+      <w:r>
+        <w:rPr>
+          <w:bCs/>
+          <w:sz w:val="28"/>
+          <w:szCs w:val="28"/>
+          <w:lang w:val="en-001"/>
+        </w:rPr>
+        <w:t xml:space="preserve"> с </w:t>
+      </w:r>
+      <w:proofErr w:type="spellStart"/>
+      <w:r>
+        <w:rPr>
+          <w:bCs/>
+          <w:sz w:val="28"/>
+          <w:szCs w:val="28"/>
+          <w:lang w:val="en-001"/>
+        </w:rPr>
+        <w:t>данными</w:t>
+      </w:r>
+      <w:proofErr w:type="spellEnd"/>
+      <w:r>
+        <w:rPr>
+          <w:bCs/>
+          <w:sz w:val="28"/>
+          <w:szCs w:val="28"/>
+          <w:lang w:val="en-001"/>
+        </w:rPr>
+        <w:t xml:space="preserve"> и </w:t>
+      </w:r>
+      <w:proofErr w:type="spellStart"/>
+      <w:r>
+        <w:rPr>
+          <w:bCs/>
+          <w:sz w:val="28"/>
+          <w:szCs w:val="28"/>
+          <w:lang w:val="en-001"/>
+        </w:rPr>
+        <w:t>повысить</w:t>
+      </w:r>
+      <w:proofErr w:type="spellEnd"/>
+      <w:r>
+        <w:rPr>
+          <w:bCs/>
+          <w:sz w:val="28"/>
+          <w:szCs w:val="28"/>
+          <w:lang w:val="en-001"/>
+        </w:rPr>
+        <w:t xml:space="preserve"> </w:t>
+      </w:r>
+      <w:proofErr w:type="spellStart"/>
+      <w:r>
+        <w:rPr>
+          <w:bCs/>
+          <w:sz w:val="28"/>
+          <w:szCs w:val="28"/>
+          <w:lang w:val="en-001"/>
+        </w:rPr>
+        <w:t>эффективность</w:t>
+      </w:r>
+      <w:proofErr w:type="spellEnd"/>
+      <w:r>
+        <w:rPr>
+          <w:bCs/>
+          <w:sz w:val="28"/>
+          <w:szCs w:val="28"/>
+          <w:lang w:val="en-001"/>
+        </w:rPr>
+        <w:t xml:space="preserve"> </w:t>
+      </w:r>
+      <w:proofErr w:type="spellStart"/>
+      <w:r>
+        <w:rPr>
+          <w:bCs/>
+          <w:sz w:val="28"/>
+          <w:szCs w:val="28"/>
+          <w:lang w:val="en-001"/>
+        </w:rPr>
+        <w:t>работы</w:t>
+      </w:r>
+      <w:proofErr w:type="spellEnd"/>
+      <w:r>
+        <w:rPr>
+          <w:bCs/>
+          <w:sz w:val="28"/>
+          <w:szCs w:val="28"/>
+          <w:lang w:val="en-001"/>
+        </w:rPr>
+        <w:t xml:space="preserve"> в </w:t>
+      </w:r>
+      <w:proofErr w:type="spellStart"/>
+      <w:r>
+        <w:rPr>
+          <w:bCs/>
+          <w:sz w:val="28"/>
+          <w:szCs w:val="28"/>
+          <w:lang w:val="en-001"/>
+        </w:rPr>
+        <w:t>целом</w:t>
+      </w:r>
+      <w:proofErr w:type="spellEnd"/>
+      <w:r>
+        <w:rPr>
+          <w:bCs/>
+          <w:sz w:val="28"/>
+          <w:szCs w:val="28"/>
+        </w:rPr>
+        <w:t xml:space="preserve">. Также была рассмотрена используемая технология. </w:t>
+      </w:r>
     </w:p>
     <w:p>
       <w:pPr>

</xml_diff>